<commit_message>
stable version before changing the serialization order of KV & ctrl flow
</commit_message>
<xml_diff>
--- a/input/cpc-material-method.docx
+++ b/input/cpc-material-method.docx
@@ -62,7 +62,6 @@
         </w:rPr>
         <w:t>&lt;</w:t>
       </w:r>
-      <w:proofErr w:type="spellStart"/>
       <w:r>
         <w:rPr>
           <w:rFonts w:ascii="Garuda" w:hAnsi="Garuda"/>
@@ -77,15 +76,7 @@
           <w:rFonts w:ascii="Arial" w:eastAsia="Times New Roman" w:hAnsi="Arial" w:cs="Arial"/>
           <w:lang w:eastAsia="de-DE"/>
         </w:rPr>
-        <w:t>Preparation</w:t>
-      </w:r>
-      <w:proofErr w:type="spellEnd"/>
-      <w:r>
-        <w:rPr>
-          <w:rFonts w:ascii="Arial" w:eastAsia="Times New Roman" w:hAnsi="Arial" w:cs="Arial"/>
-          <w:lang w:eastAsia="de-DE"/>
-        </w:rPr>
-        <w:t xml:space="preserve"> and Environment</w:t>
+        <w:t>Preparation and Environment</w:t>
       </w:r>
       <w:r>
         <w:rPr>
@@ -174,43 +165,7 @@
           <w:color w:val="ED7D31" w:themeColor="accent2"/>
           <w:lang w:val="en-US" w:eastAsia="de-DE"/>
         </w:rPr>
-        <w:t>&lt;</w:t>
-      </w:r>
-      <w:proofErr w:type="spellStart"/>
-      <w:r>
-        <w:rPr>
-          <w:rFonts w:ascii="Arial" w:eastAsia="Times New Roman" w:hAnsi="Arial" w:cs="Arial"/>
-          <w:color w:val="ED7D31" w:themeColor="accent2"/>
-          <w:lang w:val="en-US" w:eastAsia="de-DE"/>
-        </w:rPr>
-        <w:t>if|membrane</w:t>
-      </w:r>
-      <w:proofErr w:type="spellEnd"/>
-      <w:r>
-        <w:rPr>
-          <w:rFonts w:ascii="Arial" w:eastAsia="Times New Roman" w:hAnsi="Arial" w:cs="Arial"/>
-          <w:color w:val="ED7D31" w:themeColor="accent2"/>
-          <w:lang w:val="en-US" w:eastAsia="de-DE"/>
-        </w:rPr>
-        <w:t xml:space="preserve"> </w:t>
-      </w:r>
-      <w:proofErr w:type="spellStart"/>
-      <w:r>
-        <w:rPr>
-          <w:rFonts w:ascii="Arial" w:eastAsia="Times New Roman" w:hAnsi="Arial" w:cs="Arial"/>
-          <w:color w:val="ED7D31" w:themeColor="accent2"/>
-          <w:lang w:val="en-US" w:eastAsia="de-DE"/>
-        </w:rPr>
-        <w:t>simulation|e|true</w:t>
-      </w:r>
-      <w:proofErr w:type="spellEnd"/>
-      <w:r>
-        <w:rPr>
-          <w:rFonts w:ascii="Arial" w:eastAsia="Times New Roman" w:hAnsi="Arial" w:cs="Arial"/>
-          <w:color w:val="ED7D31" w:themeColor="accent2"/>
-          <w:lang w:val="en-US" w:eastAsia="de-DE"/>
-        </w:rPr>
-        <w:t xml:space="preserve">&gt; </w:t>
+        <w:t xml:space="preserve">&lt;if|membrane simulation|e|true&gt; </w:t>
       </w:r>
       <w:r>
         <w:rPr>
@@ -289,18 +244,53 @@
           <w:color w:val="ED7D31" w:themeColor="accent2"/>
           <w:lang w:val="en-US" w:eastAsia="de-DE"/>
         </w:rPr>
-        <w:t>&lt;</w:t>
-      </w:r>
-      <w:proofErr w:type="spellStart"/>
+        <w:t>&lt;if|membrane simulation|e|true&gt;</w:t>
+      </w:r>
+      <w:r>
+        <w:rPr>
+          <w:rFonts w:ascii="Arial" w:eastAsia="Times New Roman" w:hAnsi="Arial" w:cs="Arial"/>
+          <w:lang w:val="en-US" w:eastAsia="de-DE"/>
+        </w:rPr>
+        <w:t xml:space="preserve"> {</w:t>
+      </w:r>
+      <w:r>
+        <w:rPr>
+          <w:rFonts w:ascii="Arial" w:eastAsia="Times New Roman" w:hAnsi="Arial" w:cs="Arial"/>
+          <w:color w:val="7030A0"/>
+          <w:lang w:val="en-US" w:eastAsia="de-DE"/>
+        </w:rPr>
+        <w:t>rectangular</w:t>
+      </w:r>
+      <w:r>
+        <w:rPr>
+          <w:rFonts w:ascii="Arial" w:eastAsia="Times New Roman" w:hAnsi="Arial" w:cs="Arial"/>
+          <w:lang w:val="en-US" w:eastAsia="de-DE"/>
+        </w:rPr>
+        <w:t>|</w:t>
+      </w:r>
+      <w:r>
+        <w:rPr>
+          <w:rFonts w:ascii="Arial" w:eastAsia="Times New Roman" w:hAnsi="Arial" w:cs="Arial"/>
+          <w:u w:val="single"/>
+          <w:lang w:val="en-US" w:eastAsia="de-DE"/>
+        </w:rPr>
+        <w:t>box type</w:t>
+      </w:r>
+      <w:r>
+        <w:rPr>
+          <w:rFonts w:ascii="Arial" w:eastAsia="Times New Roman" w:hAnsi="Arial" w:cs="Arial"/>
+          <w:lang w:val="en-US" w:eastAsia="de-DE"/>
+        </w:rPr>
+        <w:t xml:space="preserve">} </w:t>
+      </w:r>
       <w:r>
         <w:rPr>
           <w:rFonts w:ascii="Arial" w:eastAsia="Times New Roman" w:hAnsi="Arial" w:cs="Arial"/>
           <w:color w:val="ED7D31" w:themeColor="accent2"/>
           <w:lang w:val="en-US" w:eastAsia="de-DE"/>
         </w:rPr>
-        <w:t>if|membrane</w:t>
-      </w:r>
-      <w:proofErr w:type="spellEnd"/>
+        <w:t>&lt;if|membrane</w:t>
+      </w:r>
       <w:r>
         <w:rPr>
           <w:rFonts w:ascii="Arial" w:eastAsia="Times New Roman" w:hAnsi="Arial" w:cs="Arial"/>
@@ -309,39 +299,52 @@
         </w:rPr>
         <w:t xml:space="preserve"> </w:t>
       </w:r>
-      <w:proofErr w:type="spellStart"/>
       <w:r>
         <w:rPr>
           <w:rFonts w:ascii="Arial" w:eastAsia="Times New Roman" w:hAnsi="Arial" w:cs="Arial"/>
           <w:color w:val="ED7D31" w:themeColor="accent2"/>
           <w:lang w:val="en-US" w:eastAsia="de-DE"/>
         </w:rPr>
-        <w:t>simulation|e|true</w:t>
-      </w:r>
-      <w:proofErr w:type="spellEnd"/>
+        <w:t>simulation|e|</w:t>
+      </w:r>
       <w:r>
         <w:rPr>
           <w:rFonts w:ascii="Arial" w:eastAsia="Times New Roman" w:hAnsi="Arial" w:cs="Arial"/>
           <w:color w:val="ED7D31" w:themeColor="accent2"/>
           <w:lang w:val="en-US" w:eastAsia="de-DE"/>
         </w:rPr>
+        <w:t>false</w:t>
+      </w:r>
+      <w:r>
+        <w:rPr>
+          <w:rFonts w:ascii="Arial" w:eastAsia="Times New Roman" w:hAnsi="Arial" w:cs="Arial"/>
+          <w:color w:val="ED7D31" w:themeColor="accent2"/>
+          <w:lang w:val="en-US" w:eastAsia="de-DE"/>
+        </w:rPr>
         <w:t>&gt;</w:t>
       </w:r>
       <w:r>
         <w:rPr>
           <w:rFonts w:ascii="Arial" w:eastAsia="Times New Roman" w:hAnsi="Arial" w:cs="Arial"/>
-          <w:lang w:val="en-US" w:eastAsia="de-DE"/>
-        </w:rPr>
-        <w:t xml:space="preserve"> {</w:t>
-      </w:r>
-      <w:proofErr w:type="spellStart"/>
-      <w:r>
-        <w:rPr>
-          <w:rFonts w:ascii="Arial" w:eastAsia="Times New Roman" w:hAnsi="Arial" w:cs="Arial"/>
-          <w:color w:val="7030A0"/>
-          <w:lang w:val="en-US" w:eastAsia="de-DE"/>
-        </w:rPr>
-        <w:t>rectangular</w:t>
+          <w:color w:val="ED7D31" w:themeColor="accent2"/>
+          <w:lang w:val="en-US" w:eastAsia="de-DE"/>
+        </w:rPr>
+        <w:t xml:space="preserve"> </w:t>
+      </w:r>
+      <w:r>
+        <w:rPr>
+          <w:rFonts w:ascii="Arial" w:eastAsia="Times New Roman" w:hAnsi="Arial" w:cs="Arial"/>
+          <w:lang w:val="en-US" w:eastAsia="de-DE"/>
+        </w:rPr>
+        <w:t>{</w:t>
+      </w:r>
+      <w:r>
+        <w:rPr>
+          <w:rFonts w:ascii="Arial" w:eastAsia="Times New Roman" w:hAnsi="Arial" w:cs="Arial"/>
+          <w:color w:val="7030A0"/>
+          <w:lang w:val="en-US" w:eastAsia="de-DE"/>
+        </w:rPr>
+        <w:t>octahedral</w:t>
       </w:r>
       <w:r>
         <w:rPr>
@@ -356,123 +359,7 @@
           <w:u w:val="single"/>
           <w:lang w:val="en-US" w:eastAsia="de-DE"/>
         </w:rPr>
-        <w:t>box</w:t>
-      </w:r>
-      <w:proofErr w:type="spellEnd"/>
-      <w:r>
-        <w:rPr>
-          <w:rFonts w:ascii="Arial" w:eastAsia="Times New Roman" w:hAnsi="Arial" w:cs="Arial"/>
-          <w:u w:val="single"/>
-          <w:lang w:val="en-US" w:eastAsia="de-DE"/>
-        </w:rPr>
-        <w:t xml:space="preserve"> type</w:t>
-      </w:r>
-      <w:r>
-        <w:rPr>
-          <w:rFonts w:ascii="Arial" w:eastAsia="Times New Roman" w:hAnsi="Arial" w:cs="Arial"/>
-          <w:lang w:val="en-US" w:eastAsia="de-DE"/>
-        </w:rPr>
-        <w:t xml:space="preserve">} </w:t>
-      </w:r>
-      <w:r>
-        <w:rPr>
-          <w:rFonts w:ascii="Arial" w:eastAsia="Times New Roman" w:hAnsi="Arial" w:cs="Arial"/>
-          <w:color w:val="ED7D31" w:themeColor="accent2"/>
-          <w:lang w:val="en-US" w:eastAsia="de-DE"/>
-        </w:rPr>
-        <w:t>&lt;</w:t>
-      </w:r>
-      <w:proofErr w:type="spellStart"/>
-      <w:r>
-        <w:rPr>
-          <w:rFonts w:ascii="Arial" w:eastAsia="Times New Roman" w:hAnsi="Arial" w:cs="Arial"/>
-          <w:color w:val="ED7D31" w:themeColor="accent2"/>
-          <w:lang w:val="en-US" w:eastAsia="de-DE"/>
-        </w:rPr>
-        <w:t>if|membrane</w:t>
-      </w:r>
-      <w:proofErr w:type="spellEnd"/>
-      <w:r>
-        <w:rPr>
-          <w:rFonts w:ascii="Arial" w:eastAsia="Times New Roman" w:hAnsi="Arial" w:cs="Arial"/>
-          <w:color w:val="ED7D31" w:themeColor="accent2"/>
-          <w:lang w:val="en-US" w:eastAsia="de-DE"/>
-        </w:rPr>
-        <w:t xml:space="preserve"> </w:t>
-      </w:r>
-      <w:proofErr w:type="spellStart"/>
-      <w:r>
-        <w:rPr>
-          <w:rFonts w:ascii="Arial" w:eastAsia="Times New Roman" w:hAnsi="Arial" w:cs="Arial"/>
-          <w:color w:val="ED7D31" w:themeColor="accent2"/>
-          <w:lang w:val="en-US" w:eastAsia="de-DE"/>
-        </w:rPr>
-        <w:t>simulation|e|</w:t>
-      </w:r>
-      <w:r>
-        <w:rPr>
-          <w:rFonts w:ascii="Arial" w:eastAsia="Times New Roman" w:hAnsi="Arial" w:cs="Arial"/>
-          <w:color w:val="ED7D31" w:themeColor="accent2"/>
-          <w:lang w:val="en-US" w:eastAsia="de-DE"/>
-        </w:rPr>
-        <w:t>false</w:t>
-      </w:r>
-      <w:proofErr w:type="spellEnd"/>
-      <w:r>
-        <w:rPr>
-          <w:rFonts w:ascii="Arial" w:eastAsia="Times New Roman" w:hAnsi="Arial" w:cs="Arial"/>
-          <w:color w:val="ED7D31" w:themeColor="accent2"/>
-          <w:lang w:val="en-US" w:eastAsia="de-DE"/>
-        </w:rPr>
-        <w:t>&gt;</w:t>
-      </w:r>
-      <w:r>
-        <w:rPr>
-          <w:rFonts w:ascii="Arial" w:eastAsia="Times New Roman" w:hAnsi="Arial" w:cs="Arial"/>
-          <w:color w:val="ED7D31" w:themeColor="accent2"/>
-          <w:lang w:val="en-US" w:eastAsia="de-DE"/>
-        </w:rPr>
-        <w:t xml:space="preserve"> </w:t>
-      </w:r>
-      <w:r>
-        <w:rPr>
-          <w:rFonts w:ascii="Arial" w:eastAsia="Times New Roman" w:hAnsi="Arial" w:cs="Arial"/>
-          <w:lang w:val="en-US" w:eastAsia="de-DE"/>
-        </w:rPr>
-        <w:t>{</w:t>
-      </w:r>
-      <w:proofErr w:type="spellStart"/>
-      <w:r>
-        <w:rPr>
-          <w:rFonts w:ascii="Arial" w:eastAsia="Times New Roman" w:hAnsi="Arial" w:cs="Arial"/>
-          <w:color w:val="7030A0"/>
-          <w:lang w:val="en-US" w:eastAsia="de-DE"/>
-        </w:rPr>
-        <w:t>octahedral</w:t>
-      </w:r>
-      <w:r>
-        <w:rPr>
-          <w:rFonts w:ascii="Arial" w:eastAsia="Times New Roman" w:hAnsi="Arial" w:cs="Arial"/>
-          <w:lang w:val="en-US" w:eastAsia="de-DE"/>
-        </w:rPr>
-        <w:t>|</w:t>
-      </w:r>
-      <w:r>
-        <w:rPr>
-          <w:rFonts w:ascii="Arial" w:eastAsia="Times New Roman" w:hAnsi="Arial" w:cs="Arial"/>
-          <w:u w:val="single"/>
-          <w:lang w:val="en-US" w:eastAsia="de-DE"/>
-        </w:rPr>
-        <w:t>box</w:t>
-      </w:r>
-      <w:proofErr w:type="spellEnd"/>
-      <w:r>
-        <w:rPr>
-          <w:rFonts w:ascii="Arial" w:eastAsia="Times New Roman" w:hAnsi="Arial" w:cs="Arial"/>
-          <w:u w:val="single"/>
-          <w:lang w:val="en-US" w:eastAsia="de-DE"/>
-        </w:rPr>
-        <w:t xml:space="preserve"> type</w:t>
+        <w:t>box type</w:t>
       </w:r>
       <w:r>
         <w:rPr>
@@ -631,33 +518,15 @@
           <w:color w:val="ED7D31" w:themeColor="accent2"/>
           <w:lang w:val="en-US" w:eastAsia="de-DE"/>
         </w:rPr>
-        <w:t>&lt;</w:t>
-      </w:r>
-      <w:proofErr w:type="spellStart"/>
+        <w:t>&lt;if|</w:t>
+      </w:r>
       <w:r>
         <w:rPr>
           <w:rFonts w:ascii="Arial" w:eastAsia="Times New Roman" w:hAnsi="Arial" w:cs="Arial"/>
           <w:color w:val="ED7D31" w:themeColor="accent2"/>
           <w:lang w:val="en-US" w:eastAsia="de-DE"/>
         </w:rPr>
-        <w:t>if|</w:t>
-      </w:r>
-      <w:r>
-        <w:rPr>
-          <w:rFonts w:ascii="Arial" w:eastAsia="Times New Roman" w:hAnsi="Arial" w:cs="Arial"/>
-          <w:color w:val="ED7D31" w:themeColor="accent2"/>
-          <w:lang w:val="en-US" w:eastAsia="de-DE"/>
-        </w:rPr>
-        <w:t>water</w:t>
-      </w:r>
-      <w:proofErr w:type="spellEnd"/>
-      <w:r>
-        <w:rPr>
-          <w:rFonts w:ascii="Arial" w:eastAsia="Times New Roman" w:hAnsi="Arial" w:cs="Arial"/>
-          <w:color w:val="ED7D31" w:themeColor="accent2"/>
-          <w:lang w:val="en-US" w:eastAsia="de-DE"/>
-        </w:rPr>
-        <w:t xml:space="preserve"> type</w:t>
+        <w:t>water type</w:t>
       </w:r>
       <w:r>
         <w:rPr>
@@ -773,7 +642,6 @@
         </w:rPr>
         <w:t>&lt;</w:t>
       </w:r>
-      <w:proofErr w:type="spellStart"/>
       <w:r>
         <w:rPr>
           <w:rFonts w:ascii="Arial" w:eastAsia="Times New Roman" w:hAnsi="Arial" w:cs="Arial"/>
@@ -796,42 +664,15 @@
           <w:color w:val="ED7D31" w:themeColor="accent2"/>
           <w:lang w:val="en-US" w:eastAsia="de-DE"/>
         </w:rPr>
-        <w:t>water</w:t>
-      </w:r>
-      <w:proofErr w:type="spellEnd"/>
+        <w:t>water type</w:t>
+      </w:r>
       <w:r>
         <w:rPr>
           <w:rFonts w:ascii="Arial" w:eastAsia="Times New Roman" w:hAnsi="Arial" w:cs="Arial"/>
           <w:color w:val="ED7D31" w:themeColor="accent2"/>
           <w:lang w:val="en-US" w:eastAsia="de-DE"/>
         </w:rPr>
-        <w:t xml:space="preserve"> </w:t>
-      </w:r>
-      <w:proofErr w:type="spellStart"/>
-      <w:r>
-        <w:rPr>
-          <w:rFonts w:ascii="Arial" w:eastAsia="Times New Roman" w:hAnsi="Arial" w:cs="Arial"/>
-          <w:color w:val="ED7D31" w:themeColor="accent2"/>
-          <w:lang w:val="en-US" w:eastAsia="de-DE"/>
-        </w:rPr>
-        <w:t>type</w:t>
-      </w:r>
-      <w:r>
-        <w:rPr>
-          <w:rFonts w:ascii="Arial" w:eastAsia="Times New Roman" w:hAnsi="Arial" w:cs="Arial"/>
-          <w:color w:val="ED7D31" w:themeColor="accent2"/>
-          <w:lang w:val="en-US" w:eastAsia="de-DE"/>
-        </w:rPr>
-        <w:t>|e</w:t>
-      </w:r>
-      <w:proofErr w:type="spellEnd"/>
-      <w:r>
-        <w:rPr>
-          <w:rFonts w:ascii="Arial" w:eastAsia="Times New Roman" w:hAnsi="Arial" w:cs="Arial"/>
-          <w:color w:val="ED7D31" w:themeColor="accent2"/>
-          <w:lang w:val="en-US" w:eastAsia="de-DE"/>
-        </w:rPr>
-        <w:t>|</w:t>
+        <w:t>|e|</w:t>
       </w:r>
       <w:r>
         <w:rPr>
@@ -956,43 +797,7 @@
           <w:color w:val="ED7D31" w:themeColor="accent2"/>
           <w:lang w:val="en-US" w:eastAsia="de-DE"/>
         </w:rPr>
-        <w:t>&lt;</w:t>
-      </w:r>
-      <w:proofErr w:type="spellStart"/>
-      <w:r>
-        <w:rPr>
-          <w:rFonts w:ascii="Arial" w:eastAsia="Times New Roman" w:hAnsi="Arial" w:cs="Arial"/>
-          <w:color w:val="ED7D31" w:themeColor="accent2"/>
-          <w:lang w:val="en-US" w:eastAsia="de-DE"/>
-        </w:rPr>
-        <w:t>if|membrane</w:t>
-      </w:r>
-      <w:proofErr w:type="spellEnd"/>
-      <w:r>
-        <w:rPr>
-          <w:rFonts w:ascii="Arial" w:eastAsia="Times New Roman" w:hAnsi="Arial" w:cs="Arial"/>
-          <w:color w:val="ED7D31" w:themeColor="accent2"/>
-          <w:lang w:val="en-US" w:eastAsia="de-DE"/>
-        </w:rPr>
-        <w:t xml:space="preserve"> </w:t>
-      </w:r>
-      <w:proofErr w:type="spellStart"/>
-      <w:r>
-        <w:rPr>
-          <w:rFonts w:ascii="Arial" w:eastAsia="Times New Roman" w:hAnsi="Arial" w:cs="Arial"/>
-          <w:color w:val="ED7D31" w:themeColor="accent2"/>
-          <w:lang w:val="en-US" w:eastAsia="de-DE"/>
-        </w:rPr>
-        <w:t>simulation|e|true</w:t>
-      </w:r>
-      <w:proofErr w:type="spellEnd"/>
-      <w:r>
-        <w:rPr>
-          <w:rFonts w:ascii="Arial" w:eastAsia="Times New Roman" w:hAnsi="Arial" w:cs="Arial"/>
-          <w:color w:val="ED7D31" w:themeColor="accent2"/>
-          <w:lang w:val="en-US" w:eastAsia="de-DE"/>
-        </w:rPr>
-        <w:t>&gt;</w:t>
+        <w:t>&lt;if|membrane simulation|e|true&gt;</w:t>
       </w:r>
       <w:r>
         <w:rPr>
@@ -1077,172 +882,83 @@
           <w:lang w:val="en-US" w:eastAsia="de-DE"/>
         </w:rPr>
       </w:pPr>
+      <w:commentRangeStart w:id="0"/>
       <w:r>
         <w:rPr>
           <w:rFonts w:ascii="Arial" w:eastAsia="Times New Roman" w:hAnsi="Arial" w:cs="Arial"/>
           <w:color w:val="ED7D31" w:themeColor="accent2"/>
           <w:lang w:val="en-US" w:eastAsia="de-DE"/>
         </w:rPr>
-        <w:t>&lt;</w:t>
-      </w:r>
-      <w:proofErr w:type="spellStart"/>
+        <w:t>&lt;if|membrane simulation|e|true&gt;</w:t>
+      </w:r>
+      <w:r>
+        <w:rPr>
+          <w:rFonts w:ascii="Arial" w:eastAsia="Times New Roman" w:hAnsi="Arial" w:cs="Arial"/>
+          <w:lang w:val="en-US" w:eastAsia="de-DE"/>
+        </w:rPr>
+        <w:t xml:space="preserve"> During the thermalization period, the time step for all MD simulations was set to {</w:t>
+      </w:r>
+      <w:r>
+        <w:rPr>
+          <w:rFonts w:ascii="Arial" w:eastAsia="Times New Roman" w:hAnsi="Arial" w:cs="Arial"/>
+          <w:color w:val="7030A0"/>
+          <w:lang w:val="en-US" w:eastAsia="de-DE"/>
+        </w:rPr>
+        <w:t>2 fs</w:t>
+      </w:r>
+      <w:r>
+        <w:rPr>
+          <w:rFonts w:ascii="Arial" w:eastAsia="Times New Roman" w:hAnsi="Arial" w:cs="Arial"/>
+          <w:lang w:val="en-US" w:eastAsia="de-DE"/>
+        </w:rPr>
+        <w:t>|</w:t>
+      </w:r>
+      <w:r>
+        <w:rPr>
+          <w:rFonts w:ascii="Arial" w:eastAsia="Times New Roman" w:hAnsi="Arial" w:cs="Arial"/>
+          <w:color w:val="70AD47" w:themeColor="accent6"/>
+          <w:lang w:val="en-US" w:eastAsia="de-DE"/>
+        </w:rPr>
+        <w:t>dt</w:t>
+      </w:r>
+      <w:r>
+        <w:rPr>
+          <w:rFonts w:ascii="Arial" w:eastAsia="Times New Roman" w:hAnsi="Arial" w:cs="Arial"/>
+          <w:lang w:val="en-US" w:eastAsia="de-DE"/>
+        </w:rPr>
+        <w:t xml:space="preserve">} with a direct-space, nonbonded cutoff of {9 Å|cut}. During the production runs, </w:t>
+      </w:r>
       <w:r>
         <w:rPr>
           <w:rFonts w:ascii="Arial" w:eastAsia="Times New Roman" w:hAnsi="Arial" w:cs="Arial"/>
           <w:color w:val="ED7D31" w:themeColor="accent2"/>
           <w:lang w:val="en-US" w:eastAsia="de-DE"/>
         </w:rPr>
-        <w:t>if|membrane</w:t>
-      </w:r>
-      <w:proofErr w:type="spellEnd"/>
+        <w:t>&lt;if|membrane simulation|e|</w:t>
+      </w:r>
       <w:r>
         <w:rPr>
           <w:rFonts w:ascii="Arial" w:eastAsia="Times New Roman" w:hAnsi="Arial" w:cs="Arial"/>
           <w:color w:val="ED7D31" w:themeColor="accent2"/>
           <w:lang w:val="en-US" w:eastAsia="de-DE"/>
         </w:rPr>
+        <w:t>false</w:t>
+      </w:r>
+      <w:r>
+        <w:rPr>
+          <w:rFonts w:ascii="Arial" w:eastAsia="Times New Roman" w:hAnsi="Arial" w:cs="Arial"/>
+          <w:color w:val="ED7D31" w:themeColor="accent2"/>
+          <w:lang w:val="en-US" w:eastAsia="de-DE"/>
+        </w:rPr>
+        <w:t>&gt;</w:t>
+      </w:r>
+      <w:r>
+        <w:rPr>
+          <w:rFonts w:ascii="Arial" w:eastAsia="Times New Roman" w:hAnsi="Arial" w:cs="Arial"/>
+          <w:lang w:val="en-US" w:eastAsia="de-DE"/>
+        </w:rPr>
         <w:t xml:space="preserve"> </w:t>
       </w:r>
-      <w:proofErr w:type="spellStart"/>
-      <w:r>
-        <w:rPr>
-          <w:rFonts w:ascii="Arial" w:eastAsia="Times New Roman" w:hAnsi="Arial" w:cs="Arial"/>
-          <w:color w:val="ED7D31" w:themeColor="accent2"/>
-          <w:lang w:val="en-US" w:eastAsia="de-DE"/>
-        </w:rPr>
-        <w:t>simulation|e|true</w:t>
-      </w:r>
-      <w:proofErr w:type="spellEnd"/>
-      <w:r>
-        <w:rPr>
-          <w:rFonts w:ascii="Arial" w:eastAsia="Times New Roman" w:hAnsi="Arial" w:cs="Arial"/>
-          <w:color w:val="ED7D31" w:themeColor="accent2"/>
-          <w:lang w:val="en-US" w:eastAsia="de-DE"/>
-        </w:rPr>
-        <w:t>&gt;</w:t>
-      </w:r>
-      <w:r>
-        <w:rPr>
-          <w:rFonts w:ascii="Arial" w:eastAsia="Times New Roman" w:hAnsi="Arial" w:cs="Arial"/>
-          <w:lang w:val="en-US" w:eastAsia="de-DE"/>
-        </w:rPr>
-        <w:t xml:space="preserve"> During the thermalization period, the time step for all MD simulations was set to {</w:t>
-      </w:r>
-      <w:r>
-        <w:rPr>
-          <w:rFonts w:ascii="Arial" w:eastAsia="Times New Roman" w:hAnsi="Arial" w:cs="Arial"/>
-          <w:color w:val="7030A0"/>
-          <w:lang w:val="en-US" w:eastAsia="de-DE"/>
-        </w:rPr>
-        <w:t xml:space="preserve">2 </w:t>
-      </w:r>
-      <w:proofErr w:type="spellStart"/>
-      <w:r>
-        <w:rPr>
-          <w:rFonts w:ascii="Arial" w:eastAsia="Times New Roman" w:hAnsi="Arial" w:cs="Arial"/>
-          <w:color w:val="7030A0"/>
-          <w:lang w:val="en-US" w:eastAsia="de-DE"/>
-        </w:rPr>
-        <w:t>fs</w:t>
-      </w:r>
-      <w:r>
-        <w:rPr>
-          <w:rFonts w:ascii="Arial" w:eastAsia="Times New Roman" w:hAnsi="Arial" w:cs="Arial"/>
-          <w:lang w:val="en-US" w:eastAsia="de-DE"/>
-        </w:rPr>
-        <w:t>|</w:t>
-      </w:r>
-      <w:r>
-        <w:rPr>
-          <w:rFonts w:ascii="Arial" w:eastAsia="Times New Roman" w:hAnsi="Arial" w:cs="Arial"/>
-          <w:color w:val="70AD47" w:themeColor="accent6"/>
-          <w:lang w:val="en-US" w:eastAsia="de-DE"/>
-        </w:rPr>
-        <w:t>dt</w:t>
-      </w:r>
-      <w:proofErr w:type="spellEnd"/>
-      <w:r>
-        <w:rPr>
-          <w:rFonts w:ascii="Arial" w:eastAsia="Times New Roman" w:hAnsi="Arial" w:cs="Arial"/>
-          <w:lang w:val="en-US" w:eastAsia="de-DE"/>
-        </w:rPr>
-        <w:t xml:space="preserve">} with a direct-space, nonbonded cutoff of {9 </w:t>
-      </w:r>
-      <w:proofErr w:type="spellStart"/>
-      <w:r>
-        <w:rPr>
-          <w:rFonts w:ascii="Arial" w:eastAsia="Times New Roman" w:hAnsi="Arial" w:cs="Arial"/>
-          <w:lang w:val="en-US" w:eastAsia="de-DE"/>
-        </w:rPr>
-        <w:t>Å|cut</w:t>
-      </w:r>
-      <w:proofErr w:type="spellEnd"/>
-      <w:r>
-        <w:rPr>
-          <w:rFonts w:ascii="Arial" w:eastAsia="Times New Roman" w:hAnsi="Arial" w:cs="Arial"/>
-          <w:lang w:val="en-US" w:eastAsia="de-DE"/>
-        </w:rPr>
-        <w:t xml:space="preserve">}. During the production runs, </w:t>
-      </w:r>
-      <w:r>
-        <w:rPr>
-          <w:rFonts w:ascii="Arial" w:eastAsia="Times New Roman" w:hAnsi="Arial" w:cs="Arial"/>
-          <w:color w:val="ED7D31" w:themeColor="accent2"/>
-          <w:lang w:val="en-US" w:eastAsia="de-DE"/>
-        </w:rPr>
-        <w:t>&lt;</w:t>
-      </w:r>
-      <w:proofErr w:type="spellStart"/>
-      <w:r>
-        <w:rPr>
-          <w:rFonts w:ascii="Arial" w:eastAsia="Times New Roman" w:hAnsi="Arial" w:cs="Arial"/>
-          <w:color w:val="ED7D31" w:themeColor="accent2"/>
-          <w:lang w:val="en-US" w:eastAsia="de-DE"/>
-        </w:rPr>
-        <w:t>if|membrane</w:t>
-      </w:r>
-      <w:proofErr w:type="spellEnd"/>
-      <w:r>
-        <w:rPr>
-          <w:rFonts w:ascii="Arial" w:eastAsia="Times New Roman" w:hAnsi="Arial" w:cs="Arial"/>
-          <w:color w:val="ED7D31" w:themeColor="accent2"/>
-          <w:lang w:val="en-US" w:eastAsia="de-DE"/>
-        </w:rPr>
-        <w:t xml:space="preserve"> </w:t>
-      </w:r>
-      <w:proofErr w:type="spellStart"/>
-      <w:r>
-        <w:rPr>
-          <w:rFonts w:ascii="Arial" w:eastAsia="Times New Roman" w:hAnsi="Arial" w:cs="Arial"/>
-          <w:color w:val="ED7D31" w:themeColor="accent2"/>
-          <w:lang w:val="en-US" w:eastAsia="de-DE"/>
-        </w:rPr>
-        <w:t>simulation|e|</w:t>
-      </w:r>
-      <w:r>
-        <w:rPr>
-          <w:rFonts w:ascii="Arial" w:eastAsia="Times New Roman" w:hAnsi="Arial" w:cs="Arial"/>
-          <w:color w:val="ED7D31" w:themeColor="accent2"/>
-          <w:lang w:val="en-US" w:eastAsia="de-DE"/>
-        </w:rPr>
-        <w:t>false</w:t>
-      </w:r>
-      <w:proofErr w:type="spellEnd"/>
-      <w:r>
-        <w:rPr>
-          <w:rFonts w:ascii="Arial" w:eastAsia="Times New Roman" w:hAnsi="Arial" w:cs="Arial"/>
-          <w:color w:val="ED7D31" w:themeColor="accent2"/>
-          <w:lang w:val="en-US" w:eastAsia="de-DE"/>
-        </w:rPr>
-        <w:t>&gt;</w:t>
-      </w:r>
-      <w:r>
-        <w:rPr>
-          <w:rFonts w:ascii="Arial" w:eastAsia="Times New Roman" w:hAnsi="Arial" w:cs="Arial"/>
-          <w:lang w:val="en-US" w:eastAsia="de-DE"/>
-        </w:rPr>
-        <w:t xml:space="preserve"> </w:t>
-      </w:r>
       <w:r>
         <w:rPr>
           <w:rFonts w:ascii="Arial" w:eastAsia="Times New Roman" w:hAnsi="Arial" w:cs="Arial"/>
@@ -1277,31 +993,14 @@
           <w:color w:val="7030A0"/>
           <w:lang w:val="en-US" w:eastAsia="de-DE"/>
         </w:rPr>
-        <w:t xml:space="preserve">4 </w:t>
-      </w:r>
-      <w:proofErr w:type="spellStart"/>
-      <w:r>
-        <w:rPr>
-          <w:rFonts w:ascii="Arial" w:eastAsia="Times New Roman" w:hAnsi="Arial" w:cs="Arial"/>
-          <w:color w:val="7030A0"/>
-          <w:lang w:val="en-US" w:eastAsia="de-DE"/>
-        </w:rPr>
-        <w:t>fs</w:t>
-      </w:r>
-      <w:r>
-        <w:rPr>
-          <w:rFonts w:ascii="Arial" w:eastAsia="Times New Roman" w:hAnsi="Arial" w:cs="Arial"/>
-          <w:lang w:val="en-US" w:eastAsia="de-DE"/>
-        </w:rPr>
-        <w:t>|dt</w:t>
-      </w:r>
-      <w:proofErr w:type="spellEnd"/>
-      <w:r>
-        <w:rPr>
-          <w:rFonts w:ascii="Arial" w:eastAsia="Times New Roman" w:hAnsi="Arial" w:cs="Arial"/>
-          <w:lang w:val="en-US" w:eastAsia="de-DE"/>
-        </w:rPr>
-        <w:t>}</w:t>
+        <w:t>4 fs</w:t>
+      </w:r>
+      <w:r>
+        <w:rPr>
+          <w:rFonts w:ascii="Arial" w:eastAsia="Times New Roman" w:hAnsi="Arial" w:cs="Arial"/>
+          <w:lang w:val="en-US" w:eastAsia="de-DE"/>
+        </w:rPr>
+        <w:t>|dt}</w:t>
       </w:r>
       <w:r>
         <w:rPr>
@@ -1323,31 +1022,21 @@
           <w:color w:val="7030A0"/>
           <w:lang w:val="en-US" w:eastAsia="de-DE"/>
         </w:rPr>
-        <w:t xml:space="preserve">8 </w:t>
-      </w:r>
-      <w:proofErr w:type="spellStart"/>
-      <w:r>
-        <w:rPr>
-          <w:rFonts w:ascii="Arial" w:eastAsia="Times New Roman" w:hAnsi="Arial" w:cs="Arial"/>
-          <w:color w:val="7030A0"/>
-          <w:lang w:val="en-US" w:eastAsia="de-DE"/>
-        </w:rPr>
-        <w:t>Å</w:t>
-      </w:r>
-      <w:r>
-        <w:rPr>
-          <w:rFonts w:ascii="Arial" w:eastAsia="Times New Roman" w:hAnsi="Arial" w:cs="Arial"/>
-          <w:lang w:val="en-US" w:eastAsia="de-DE"/>
-        </w:rPr>
-        <w:t>|cut</w:t>
-      </w:r>
-      <w:proofErr w:type="spellEnd"/>
-      <w:r>
-        <w:rPr>
-          <w:rFonts w:ascii="Arial" w:eastAsia="Times New Roman" w:hAnsi="Arial" w:cs="Arial"/>
-          <w:lang w:val="en-US" w:eastAsia="de-DE"/>
-        </w:rPr>
-        <w:t xml:space="preserve">}. </w:t>
+        <w:t>8 Å</w:t>
+      </w:r>
+      <w:r>
+        <w:rPr>
+          <w:rFonts w:ascii="Arial" w:eastAsia="Times New Roman" w:hAnsi="Arial" w:cs="Arial"/>
+          <w:lang w:val="en-US" w:eastAsia="de-DE"/>
+        </w:rPr>
+        <w:t xml:space="preserve">|cut}. </w:t>
+      </w:r>
+      <w:commentRangeEnd w:id="0"/>
+      <w:r>
+        <w:rPr>
+          <w:rStyle w:val="CommentReference"/>
+        </w:rPr>
+        <w:commentReference w:id="0"/>
       </w:r>
     </w:p>
     <w:p>
@@ -1381,7 +1070,6 @@
         </w:rPr>
         <w:t>&lt;</w:t>
       </w:r>
-      <w:proofErr w:type="spellStart"/>
       <w:r>
         <w:rPr>
           <w:rFonts w:ascii="Arial" w:eastAsia="Times New Roman" w:hAnsi="Arial" w:cs="Arial"/>
@@ -1394,15 +1082,7 @@
           <w:rFonts w:ascii="Arial" w:eastAsia="Times New Roman" w:hAnsi="Arial" w:cs="Arial"/>
           <w:lang w:val="en-US" w:eastAsia="de-DE"/>
         </w:rPr>
-        <w:t>Minimization</w:t>
-      </w:r>
-      <w:proofErr w:type="spellEnd"/>
-      <w:r>
-        <w:rPr>
-          <w:rFonts w:ascii="Arial" w:eastAsia="Times New Roman" w:hAnsi="Arial" w:cs="Arial"/>
-          <w:lang w:val="en-US" w:eastAsia="de-DE"/>
-        </w:rPr>
-        <w:t>&gt;</w:t>
+        <w:t>Minimization&gt;</w:t>
       </w:r>
     </w:p>
     <w:p>
@@ -1479,23 +1159,21 @@
         </w:rPr>
         <w:t xml:space="preserve">for </w:t>
       </w:r>
-      <w:proofErr w:type="spellStart"/>
       <w:r>
         <w:rPr>
           <w:rFonts w:ascii="Arial" w:eastAsia="Times New Roman" w:hAnsi="Arial" w:cs="Arial"/>
           <w:color w:val="ED7D31" w:themeColor="accent2"/>
           <w:lang w:val="en-US" w:eastAsia="de-DE"/>
         </w:rPr>
-        <w:t>each|cycles</w:t>
-      </w:r>
-      <w:proofErr w:type="spellEnd"/>
+        <w:t>each|cycles of minimization</w:t>
+      </w:r>
       <w:r>
         <w:rPr>
           <w:rFonts w:ascii="Arial" w:eastAsia="Times New Roman" w:hAnsi="Arial" w:cs="Arial"/>
           <w:color w:val="ED7D31" w:themeColor="accent2"/>
           <w:lang w:val="en-US" w:eastAsia="de-DE"/>
         </w:rPr>
-        <w:t xml:space="preserve"> of minimization</w:t>
+        <w:t xml:space="preserve"> print</w:t>
       </w:r>
       <w:r>
         <w:rPr>
@@ -1503,7 +1181,14 @@
           <w:color w:val="ED7D31" w:themeColor="accent2"/>
           <w:lang w:val="en-US" w:eastAsia="de-DE"/>
         </w:rPr>
-        <w:t xml:space="preserve"> print</w:t>
+        <w:t>&gt;</w:t>
+      </w:r>
+      <w:r>
+        <w:rPr>
+          <w:rFonts w:ascii="Arial" w:eastAsia="Times New Roman" w:hAnsi="Arial" w:cs="Arial"/>
+          <w:lang w:val="en-US" w:eastAsia="de-DE"/>
+        </w:rPr>
+        <w:t xml:space="preserve"> with</w:t>
       </w:r>
       <w:r>
         <w:rPr>
@@ -1511,21 +1196,6 @@
           <w:color w:val="ED7D31" w:themeColor="accent2"/>
           <w:lang w:val="en-US" w:eastAsia="de-DE"/>
         </w:rPr>
-        <w:t>&gt;</w:t>
-      </w:r>
-      <w:r>
-        <w:rPr>
-          <w:rFonts w:ascii="Arial" w:eastAsia="Times New Roman" w:hAnsi="Arial" w:cs="Arial"/>
-          <w:lang w:val="en-US" w:eastAsia="de-DE"/>
-        </w:rPr>
-        <w:t xml:space="preserve"> with</w:t>
-      </w:r>
-      <w:r>
-        <w:rPr>
-          <w:rFonts w:ascii="Arial" w:eastAsia="Times New Roman" w:hAnsi="Arial" w:cs="Arial"/>
-          <w:color w:val="ED7D31" w:themeColor="accent2"/>
-          <w:lang w:val="en-US" w:eastAsia="de-DE"/>
-        </w:rPr>
         <w:t xml:space="preserve"> </w:t>
       </w:r>
       <w:r>
@@ -1619,18 +1289,8 @@
           <w:color w:val="70AD47" w:themeColor="accent6"/>
           <w:lang w:val="en-US" w:eastAsia="de-DE"/>
         </w:rPr>
-        <w:t xml:space="preserve">|(solute atoms) </w:t>
-      </w:r>
-      <w:proofErr w:type="spellStart"/>
-      <w:r>
-        <w:rPr>
-          <w:rFonts w:ascii="Arial" w:eastAsia="Times New Roman" w:hAnsi="Arial" w:cs="Arial"/>
-          <w:color w:val="70AD47" w:themeColor="accent6"/>
-          <w:lang w:val="en-US" w:eastAsia="de-DE"/>
-        </w:rPr>
-        <w:t>restrainmask</w:t>
-      </w:r>
-      <w:proofErr w:type="spellEnd"/>
+        <w:t>|(solute atoms) restrainmask</w:t>
+      </w:r>
       <w:r>
         <w:rPr>
           <w:rFonts w:ascii="Arial" w:eastAsia="Times New Roman" w:hAnsi="Arial" w:cs="Arial"/>
@@ -1654,7 +1314,6 @@
         </w:rPr>
         <w:t>&lt;</w:t>
       </w:r>
-      <w:proofErr w:type="spellStart"/>
       <w:r>
         <w:rPr>
           <w:rFonts w:ascii="Arial" w:eastAsia="Times New Roman" w:hAnsi="Arial" w:cs="Arial"/>
@@ -1667,15 +1326,7 @@
           <w:rFonts w:ascii="Arial" w:eastAsia="Times New Roman" w:hAnsi="Arial" w:cs="Arial"/>
           <w:lang w:val="en-US" w:eastAsia="de-DE"/>
         </w:rPr>
-        <w:t>Thermalization</w:t>
-      </w:r>
-      <w:proofErr w:type="spellEnd"/>
-      <w:r>
-        <w:rPr>
-          <w:rFonts w:ascii="Arial" w:eastAsia="Times New Roman" w:hAnsi="Arial" w:cs="Arial"/>
-          <w:lang w:val="en-US" w:eastAsia="de-DE"/>
-        </w:rPr>
-        <w:t>&gt;</w:t>
+        <w:t>Thermalization&gt;</w:t>
       </w:r>
     </w:p>
     <w:p>
@@ -1706,25 +1357,7 @@
           <w:color w:val="FF0000"/>
           <w:lang w:val="en-US" w:eastAsia="de-DE"/>
         </w:rPr>
-        <w:t xml:space="preserve">value </w:t>
-      </w:r>
-      <w:proofErr w:type="spellStart"/>
-      <w:r>
-        <w:rPr>
-          <w:rFonts w:ascii="Arial" w:eastAsia="Times New Roman" w:hAnsi="Arial" w:cs="Arial"/>
-          <w:color w:val="FF0000"/>
-          <w:lang w:val="en-US" w:eastAsia="de-DE"/>
-        </w:rPr>
-        <w:t>nstlim</w:t>
-      </w:r>
-      <w:proofErr w:type="spellEnd"/>
-      <w:r>
-        <w:rPr>
-          <w:rFonts w:ascii="Arial" w:eastAsia="Times New Roman" w:hAnsi="Arial" w:cs="Arial"/>
-          <w:color w:val="FF0000"/>
-          <w:lang w:val="en-US" w:eastAsia="de-DE"/>
-        </w:rPr>
-        <w:t>* value dt/1000</w:t>
+        <w:t>value nstlim* value dt/1000</w:t>
       </w:r>
       <w:r>
         <w:rPr>
@@ -1738,17 +1371,8 @@
           <w:rFonts w:ascii="Arial" w:eastAsia="Times New Roman" w:hAnsi="Arial" w:cs="Arial"/>
           <w:lang w:val="en-US" w:eastAsia="de-DE"/>
         </w:rPr>
-        <w:t xml:space="preserve"> </w:t>
-      </w:r>
-      <w:proofErr w:type="spellStart"/>
-      <w:r>
-        <w:rPr>
-          <w:rFonts w:ascii="Arial" w:eastAsia="Times New Roman" w:hAnsi="Arial" w:cs="Arial"/>
-          <w:lang w:val="en-US" w:eastAsia="de-DE"/>
-        </w:rPr>
-        <w:t>ps</w:t>
-      </w:r>
-      <w:proofErr w:type="spellEnd"/>
+        <w:t xml:space="preserve"> ps</w:t>
+      </w:r>
       <w:r>
         <w:rPr>
           <w:rFonts w:ascii="Arial" w:eastAsia="Times New Roman" w:hAnsi="Arial" w:cs="Arial"/>
@@ -1798,16 +1422,7 @@
           <w:color w:val="7030A0"/>
           <w:lang w:val="en-US" w:eastAsia="de-DE"/>
         </w:rPr>
-        <w:t xml:space="preserve">4 </w:t>
-      </w:r>
-      <w:proofErr w:type="spellStart"/>
-      <w:r>
-        <w:rPr>
-          <w:rFonts w:ascii="Arial" w:eastAsia="Times New Roman" w:hAnsi="Arial" w:cs="Arial"/>
-          <w:color w:val="7030A0"/>
-          <w:lang w:val="en-US" w:eastAsia="de-DE"/>
-        </w:rPr>
-        <w:t>fs</w:t>
+        <w:t>4 fs</w:t>
       </w:r>
       <w:r>
         <w:rPr>
@@ -1820,15 +1435,7 @@
           <w:rFonts w:ascii="Arial" w:hAnsi="Arial" w:cs="Arial"/>
           <w:lang w:val="en-US"/>
         </w:rPr>
-        <w:t>dt</w:t>
-      </w:r>
-      <w:proofErr w:type="spellEnd"/>
-      <w:r>
-        <w:rPr>
-          <w:rFonts w:ascii="Arial" w:hAnsi="Arial" w:cs="Arial"/>
-          <w:lang w:val="en-US"/>
-        </w:rPr>
-        <w:t xml:space="preserve">} of </w:t>
+        <w:t xml:space="preserve">dt} of </w:t>
       </w:r>
       <w:r>
         <w:rPr>
@@ -1979,42 +1586,15 @@
           <w:color w:val="FF0000"/>
           <w:lang w:val="en-US" w:eastAsia="de-DE"/>
         </w:rPr>
-        <w:t xml:space="preserve">value </w:t>
-      </w:r>
-      <w:proofErr w:type="spellStart"/>
-      <w:r>
-        <w:rPr>
-          <w:rFonts w:ascii="Arial" w:eastAsia="Times New Roman" w:hAnsi="Arial" w:cs="Arial"/>
-          <w:color w:val="FF0000"/>
-          <w:lang w:val="en-US" w:eastAsia="de-DE"/>
-        </w:rPr>
-        <w:t>nstlim</w:t>
-      </w:r>
-      <w:proofErr w:type="spellEnd"/>
-      <w:r>
-        <w:rPr>
-          <w:rFonts w:ascii="Arial" w:eastAsia="Times New Roman" w:hAnsi="Arial" w:cs="Arial"/>
-          <w:color w:val="FF0000"/>
-          <w:lang w:val="en-US" w:eastAsia="de-DE"/>
-        </w:rPr>
-        <w:t>* value dt/1000</w:t>
-      </w:r>
-      <w:r>
-        <w:rPr>
-          <w:rFonts w:ascii="Arial" w:eastAsia="Times New Roman" w:hAnsi="Arial" w:cs="Arial"/>
-          <w:lang w:val="en-US" w:eastAsia="de-DE"/>
-        </w:rPr>
-        <w:t xml:space="preserve">] </w:t>
-      </w:r>
-      <w:proofErr w:type="spellStart"/>
-      <w:r>
-        <w:rPr>
-          <w:rFonts w:ascii="Arial" w:eastAsia="Times New Roman" w:hAnsi="Arial" w:cs="Arial"/>
-          <w:lang w:val="en-US" w:eastAsia="de-DE"/>
-        </w:rPr>
-        <w:t>ps</w:t>
-      </w:r>
-      <w:proofErr w:type="spellEnd"/>
+        <w:t>value nstlim* value dt/1000</w:t>
+      </w:r>
+      <w:r>
+        <w:rPr>
+          <w:rFonts w:ascii="Arial" w:eastAsia="Times New Roman" w:hAnsi="Arial" w:cs="Arial"/>
+          <w:lang w:val="en-US" w:eastAsia="de-DE"/>
+        </w:rPr>
+        <w:t>] ps</w:t>
+      </w:r>
       <w:r>
         <w:rPr>
           <w:rFonts w:ascii="Arial" w:eastAsia="Times New Roman" w:hAnsi="Arial" w:cs="Arial"/>
@@ -2205,23 +1785,7 @@
           <w:rFonts w:ascii="Arial" w:eastAsia="Times New Roman" w:hAnsi="Arial" w:cs="Arial"/>
           <w:lang w:val="en-US" w:eastAsia="de-DE"/>
         </w:rPr>
-        <w:t xml:space="preserve">|(solute atoms) </w:t>
-      </w:r>
-      <w:proofErr w:type="spellStart"/>
-      <w:r>
-        <w:rPr>
-          <w:rFonts w:ascii="Arial" w:eastAsia="Times New Roman" w:hAnsi="Arial" w:cs="Arial"/>
-          <w:lang w:val="en-US" w:eastAsia="de-DE"/>
-        </w:rPr>
-        <w:t>restrainmask</w:t>
-      </w:r>
-      <w:proofErr w:type="spellEnd"/>
-      <w:r>
-        <w:rPr>
-          <w:rFonts w:ascii="Arial" w:eastAsia="Times New Roman" w:hAnsi="Arial" w:cs="Arial"/>
-          <w:lang w:val="en-US" w:eastAsia="de-DE"/>
-        </w:rPr>
-        <w:t>}</w:t>
+        <w:t>|(solute atoms) restrainmask}</w:t>
       </w:r>
       <w:r>
         <w:rPr>
@@ -2239,7 +1803,7 @@
           <w:lang w:val="en-US" w:eastAsia="de-DE"/>
         </w:rPr>
       </w:pPr>
-      <w:commentRangeStart w:id="0"/>
+      <w:commentRangeStart w:id="1"/>
       <w:r>
         <w:rPr>
           <w:rFonts w:ascii="Arial" w:eastAsia="Times New Roman" w:hAnsi="Arial" w:cs="Arial"/>
@@ -2253,25 +1817,227 @@
           <w:color w:val="FF0000"/>
           <w:lang w:val="en-US" w:eastAsia="de-DE"/>
         </w:rPr>
-        <w:t xml:space="preserve">value </w:t>
-      </w:r>
-      <w:proofErr w:type="spellStart"/>
+        <w:t>value nstlim* value dt/1000</w:t>
+      </w:r>
+      <w:r>
+        <w:rPr>
+          <w:rFonts w:ascii="Arial" w:eastAsia="Times New Roman" w:hAnsi="Arial" w:cs="Arial"/>
+          <w:lang w:val="en-US" w:eastAsia="de-DE"/>
+        </w:rPr>
+        <w:t>] ps from</w:t>
+      </w:r>
+      <w:r>
+        <w:rPr>
+          <w:rFonts w:ascii="Arial" w:eastAsia="Times New Roman" w:hAnsi="Arial" w:cs="Arial"/>
+          <w:lang w:val="en-US" w:eastAsia="de-DE"/>
+        </w:rPr>
+        <w:t xml:space="preserve"> </w:t>
+      </w:r>
+      <w:r>
+        <w:rPr>
+          <w:rFonts w:ascii="Arial" w:eastAsia="Times New Roman" w:hAnsi="Arial" w:cs="Arial"/>
+          <w:lang w:val="en-US" w:eastAsia="de-DE"/>
+        </w:rPr>
+        <w:t>{</w:t>
+      </w:r>
+      <w:r>
+        <w:rPr>
+          <w:rFonts w:ascii="Arial" w:eastAsia="Times New Roman" w:hAnsi="Arial" w:cs="Arial"/>
+          <w:color w:val="7030A0"/>
+          <w:lang w:val="en-US" w:eastAsia="de-DE"/>
+        </w:rPr>
+        <w:t>75,000</w:t>
+      </w:r>
+      <w:r>
+        <w:rPr>
+          <w:rFonts w:ascii="Arial" w:eastAsia="Times New Roman" w:hAnsi="Arial" w:cs="Arial"/>
+          <w:lang w:val="en-US" w:eastAsia="de-DE"/>
+        </w:rPr>
+        <w:t>|nstlim} and {</w:t>
+      </w:r>
+      <w:r>
+        <w:rPr>
+          <w:rFonts w:ascii="Arial" w:eastAsia="Times New Roman" w:hAnsi="Arial" w:cs="Arial"/>
+          <w:color w:val="7030A0"/>
+          <w:lang w:val="en-US" w:eastAsia="de-DE"/>
+        </w:rPr>
+        <w:t>4 fs</w:t>
+      </w:r>
+      <w:r>
+        <w:rPr>
+          <w:rFonts w:ascii="Arial" w:eastAsia="Times New Roman" w:hAnsi="Arial" w:cs="Arial"/>
+          <w:lang w:val="en-US" w:eastAsia="de-DE"/>
+        </w:rPr>
+        <w:t xml:space="preserve">|dt} </w:t>
+      </w:r>
+      <w:r>
+        <w:rPr>
+          <w:rFonts w:ascii="Arial" w:hAnsi="Arial" w:cs="Arial"/>
+          <w:lang w:val="en-US"/>
+        </w:rPr>
+        <w:t xml:space="preserve">of </w:t>
+      </w:r>
+      <w:r>
+        <w:rPr>
+          <w:rFonts w:ascii="Arial" w:hAnsi="Arial" w:cs="Arial"/>
+          <w:lang w:val="en-US"/>
+        </w:rPr>
+        <w:t xml:space="preserve">&lt;if|ntp|e|0&gt; {NVT|MD} with </w:t>
+      </w:r>
+      <w:r>
+        <w:rPr>
+          <w:rFonts w:ascii="Arial" w:hAnsi="Arial" w:cs="Arial"/>
+          <w:lang w:val="en-US"/>
+        </w:rPr>
+        <w:t>{0|ntp}</w:t>
+      </w:r>
+      <w:r>
+        <w:rPr>
+          <w:rFonts w:ascii="Arial" w:hAnsi="Arial" w:cs="Arial"/>
+          <w:lang w:val="en-US"/>
+        </w:rPr>
+        <w:t xml:space="preserve"> &lt;elif|ntp|gt|0&gt; {NPT|MD} </w:t>
+      </w:r>
+      <w:r>
+        <w:rPr>
+          <w:rFonts w:ascii="Arial" w:eastAsia="Times New Roman" w:hAnsi="Arial" w:cs="Arial"/>
+          <w:lang w:val="en-US" w:eastAsia="de-DE"/>
+        </w:rPr>
+        <w:t xml:space="preserve">simulations were performed while gradually reducing the restraint forces of </w:t>
+      </w:r>
+      <w:r>
+        <w:rPr>
+          <w:rFonts w:ascii="Arial" w:eastAsia="Times New Roman" w:hAnsi="Arial" w:cs="Arial"/>
+          <w:lang w:val="en-US" w:eastAsia="de-DE"/>
+        </w:rPr>
+        <w:t>{</w:t>
+      </w:r>
+      <w:r>
+        <w:rPr>
+          <w:rFonts w:ascii="Arial" w:eastAsia="Times New Roman" w:hAnsi="Arial" w:cs="Arial"/>
+          <w:color w:val="7030A0"/>
+          <w:lang w:val="en-US" w:eastAsia="de-DE"/>
+        </w:rPr>
+        <w:t>MANUAL_INPUT</w:t>
+      </w:r>
+      <w:r>
+        <w:rPr>
+          <w:rFonts w:ascii="Arial" w:eastAsia="Times New Roman" w:hAnsi="Arial" w:cs="Arial"/>
+          <w:lang w:val="en-US" w:eastAsia="de-DE"/>
+        </w:rPr>
+        <w:t>|(solute atoms) restrainmask}</w:t>
+      </w:r>
+      <w:r>
+        <w:rPr>
+          <w:rFonts w:ascii="Arial" w:eastAsia="Times New Roman" w:hAnsi="Arial" w:cs="Arial"/>
+          <w:lang w:val="en-US" w:eastAsia="de-DE"/>
+        </w:rPr>
+        <w:t xml:space="preserve"> to </w:t>
+      </w:r>
+      <w:r>
+        <w:rPr>
+          <w:rFonts w:ascii="Arial" w:eastAsia="Times New Roman" w:hAnsi="Arial" w:cs="Arial"/>
+          <w:lang w:val="en-US" w:eastAsia="de-DE"/>
+        </w:rPr>
+        <w:t>{</w:t>
+      </w:r>
+      <w:r>
+        <w:rPr>
+          <w:rFonts w:ascii="Arial" w:eastAsia="Times New Roman" w:hAnsi="Arial" w:cs="Arial"/>
+          <w:color w:val="7030A0"/>
+          <w:lang w:val="en-US" w:eastAsia="de-DE"/>
+        </w:rPr>
+        <w:t>0 kcal mol</w:t>
+      </w:r>
+      <w:r>
+        <w:rPr>
+          <w:rFonts w:ascii="Arial" w:eastAsia="Times New Roman" w:hAnsi="Arial" w:cs="Arial"/>
+          <w:color w:val="7030A0"/>
+          <w:vertAlign w:val="superscript"/>
+          <w:lang w:val="en-US" w:eastAsia="de-DE"/>
+        </w:rPr>
+        <w:t>-1</w:t>
+      </w:r>
+      <w:r>
+        <w:rPr>
+          <w:rFonts w:ascii="Arial" w:eastAsia="Times New Roman" w:hAnsi="Arial" w:cs="Arial"/>
+          <w:color w:val="7030A0"/>
+          <w:lang w:val="en-US" w:eastAsia="de-DE"/>
+        </w:rPr>
+        <w:t xml:space="preserve"> Å</w:t>
+      </w:r>
+      <w:r>
+        <w:rPr>
+          <w:rFonts w:ascii="Arial" w:eastAsia="Times New Roman" w:hAnsi="Arial" w:cs="Arial"/>
+          <w:color w:val="7030A0"/>
+          <w:vertAlign w:val="superscript"/>
+          <w:lang w:val="en-US" w:eastAsia="de-DE"/>
+        </w:rPr>
+        <w:t>-2</w:t>
+      </w:r>
+      <w:r>
+        <w:rPr>
+          <w:rFonts w:ascii="Arial" w:eastAsia="Times New Roman" w:hAnsi="Arial" w:cs="Arial"/>
+          <w:lang w:val="en-US" w:eastAsia="de-DE"/>
+        </w:rPr>
+        <w:t>|restraint_wt}</w:t>
+      </w:r>
+      <w:r>
+        <w:rPr>
+          <w:rFonts w:ascii="Arial" w:eastAsia="Times New Roman" w:hAnsi="Arial" w:cs="Arial"/>
+          <w:lang w:val="en-US" w:eastAsia="de-DE"/>
+        </w:rPr>
+        <w:t xml:space="preserve"> within the first</w:t>
+      </w:r>
+      <w:r>
+        <w:rPr>
+          <w:rFonts w:ascii="Arial" w:eastAsia="Times New Roman" w:hAnsi="Arial" w:cs="Arial"/>
+          <w:lang w:val="en-US" w:eastAsia="de-DE"/>
+        </w:rPr>
+        <w:t xml:space="preserve"> </w:t>
+      </w:r>
+      <w:r>
+        <w:rPr>
+          <w:rFonts w:ascii="Arial" w:eastAsia="Times New Roman" w:hAnsi="Arial" w:cs="Arial"/>
+          <w:lang w:val="en-US" w:eastAsia="de-DE"/>
+        </w:rPr>
+        <w:t>{</w:t>
+      </w:r>
+      <w:r>
+        <w:rPr>
+          <w:rFonts w:ascii="Arial" w:eastAsia="Times New Roman" w:hAnsi="Arial" w:cs="Arial"/>
+          <w:lang w:val="en-US" w:eastAsia="de-DE"/>
+        </w:rPr>
+        <w:t>1</w:t>
+      </w:r>
+      <w:r>
+        <w:rPr>
+          <w:rFonts w:ascii="Arial" w:eastAsia="Times New Roman" w:hAnsi="Arial" w:cs="Arial"/>
+          <w:lang w:val="en-US" w:eastAsia="de-DE"/>
+        </w:rPr>
+        <w:t>00</w:t>
+      </w:r>
+      <w:r>
+        <w:rPr>
+          <w:rFonts w:ascii="Arial" w:eastAsia="Times New Roman" w:hAnsi="Arial" w:cs="Arial"/>
+          <w:lang w:val="en-US" w:eastAsia="de-DE"/>
+        </w:rPr>
+        <w:t xml:space="preserve"> (ps)</w:t>
+      </w:r>
+      <w:r>
+        <w:rPr>
+          <w:rFonts w:ascii="Arial" w:eastAsia="Times New Roman" w:hAnsi="Arial" w:cs="Arial"/>
+          <w:lang w:val="en-US" w:eastAsia="de-DE"/>
+        </w:rPr>
+        <w:t>|simulation time} [</w:t>
+      </w:r>
       <w:r>
         <w:rPr>
           <w:rFonts w:ascii="Arial" w:eastAsia="Times New Roman" w:hAnsi="Arial" w:cs="Arial"/>
           <w:color w:val="FF0000"/>
           <w:lang w:val="en-US" w:eastAsia="de-DE"/>
         </w:rPr>
-        <w:t>nstlim</w:t>
-      </w:r>
-      <w:proofErr w:type="spellEnd"/>
-      <w:r>
-        <w:rPr>
-          <w:rFonts w:ascii="Arial" w:eastAsia="Times New Roman" w:hAnsi="Arial" w:cs="Arial"/>
-          <w:color w:val="FF0000"/>
-          <w:lang w:val="en-US" w:eastAsia="de-DE"/>
-        </w:rPr>
-        <w:t>* value dt/1000</w:t>
+        <w:t>value nstlim* value dt/1000</w:t>
       </w:r>
       <w:r>
         <w:rPr>
@@ -2280,21 +2046,12 @@
         </w:rPr>
         <w:t xml:space="preserve">] </w:t>
       </w:r>
-      <w:proofErr w:type="spellStart"/>
-      <w:r>
-        <w:rPr>
-          <w:rFonts w:ascii="Arial" w:eastAsia="Times New Roman" w:hAnsi="Arial" w:cs="Arial"/>
-          <w:lang w:val="en-US" w:eastAsia="de-DE"/>
-        </w:rPr>
-        <w:t>ps</w:t>
-      </w:r>
-      <w:proofErr w:type="spellEnd"/>
-      <w:r>
-        <w:rPr>
-          <w:rFonts w:ascii="Arial" w:eastAsia="Times New Roman" w:hAnsi="Arial" w:cs="Arial"/>
-          <w:lang w:val="en-US" w:eastAsia="de-DE"/>
-        </w:rPr>
-        <w:t xml:space="preserve"> from</w:t>
+      <w:r>
+        <w:rPr>
+          <w:rFonts w:ascii="Arial" w:eastAsia="Times New Roman" w:hAnsi="Arial" w:cs="Arial"/>
+          <w:lang w:val="en-US" w:eastAsia="de-DE"/>
+        </w:rPr>
+        <w:t>from</w:t>
       </w:r>
       <w:r>
         <w:rPr>
@@ -2316,81 +2073,21 @@
           <w:color w:val="7030A0"/>
           <w:lang w:val="en-US" w:eastAsia="de-DE"/>
         </w:rPr>
-        <w:t>75,000</w:t>
-      </w:r>
-      <w:r>
-        <w:rPr>
-          <w:rFonts w:ascii="Arial" w:eastAsia="Times New Roman" w:hAnsi="Arial" w:cs="Arial"/>
-          <w:lang w:val="en-US" w:eastAsia="de-DE"/>
-        </w:rPr>
-        <w:t>|nstlim} and {</w:t>
-      </w:r>
-      <w:r>
-        <w:rPr>
-          <w:rFonts w:ascii="Arial" w:eastAsia="Times New Roman" w:hAnsi="Arial" w:cs="Arial"/>
-          <w:color w:val="7030A0"/>
-          <w:lang w:val="en-US" w:eastAsia="de-DE"/>
-        </w:rPr>
-        <w:t xml:space="preserve">4 </w:t>
-      </w:r>
-      <w:proofErr w:type="spellStart"/>
-      <w:r>
-        <w:rPr>
-          <w:rFonts w:ascii="Arial" w:eastAsia="Times New Roman" w:hAnsi="Arial" w:cs="Arial"/>
-          <w:color w:val="7030A0"/>
-          <w:lang w:val="en-US" w:eastAsia="de-DE"/>
-        </w:rPr>
-        <w:t>fs</w:t>
-      </w:r>
-      <w:r>
-        <w:rPr>
-          <w:rFonts w:ascii="Arial" w:eastAsia="Times New Roman" w:hAnsi="Arial" w:cs="Arial"/>
-          <w:lang w:val="en-US" w:eastAsia="de-DE"/>
-        </w:rPr>
-        <w:t>|dt</w:t>
-      </w:r>
-      <w:proofErr w:type="spellEnd"/>
-      <w:r>
-        <w:rPr>
-          <w:rFonts w:ascii="Arial" w:eastAsia="Times New Roman" w:hAnsi="Arial" w:cs="Arial"/>
-          <w:lang w:val="en-US" w:eastAsia="de-DE"/>
-        </w:rPr>
-        <w:t xml:space="preserve">} </w:t>
-      </w:r>
-      <w:r>
-        <w:rPr>
-          <w:rFonts w:ascii="Arial" w:hAnsi="Arial" w:cs="Arial"/>
-          <w:lang w:val="en-US"/>
-        </w:rPr>
-        <w:t xml:space="preserve">of </w:t>
-      </w:r>
-      <w:r>
-        <w:rPr>
-          <w:rFonts w:ascii="Arial" w:hAnsi="Arial" w:cs="Arial"/>
-          <w:lang w:val="en-US"/>
-        </w:rPr>
-        <w:t xml:space="preserve">&lt;if|ntp|e|0&gt; {NVT|MD} with </w:t>
-      </w:r>
-      <w:r>
-        <w:rPr>
-          <w:rFonts w:ascii="Arial" w:hAnsi="Arial" w:cs="Arial"/>
-          <w:lang w:val="en-US"/>
-        </w:rPr>
-        <w:t>{0|ntp}</w:t>
-      </w:r>
-      <w:r>
-        <w:rPr>
-          <w:rFonts w:ascii="Arial" w:hAnsi="Arial" w:cs="Arial"/>
-          <w:lang w:val="en-US"/>
-        </w:rPr>
-        <w:t xml:space="preserve"> &lt;elif|ntp|gt|0&gt; {NPT|MD} </w:t>
-      </w:r>
-      <w:r>
-        <w:rPr>
-          <w:rFonts w:ascii="Arial" w:eastAsia="Times New Roman" w:hAnsi="Arial" w:cs="Arial"/>
-          <w:lang w:val="en-US" w:eastAsia="de-DE"/>
-        </w:rPr>
-        <w:t xml:space="preserve">simulations were performed while gradually reducing the restraint forces of </w:t>
+        <w:t>25,000</w:t>
+      </w:r>
+      <w:r>
+        <w:rPr>
+          <w:rFonts w:ascii="Arial" w:eastAsia="Times New Roman" w:hAnsi="Arial" w:cs="Arial"/>
+          <w:lang w:val="en-US" w:eastAsia="de-DE"/>
+        </w:rPr>
+        <w:t>|nstlim}</w:t>
+      </w:r>
+      <w:r>
+        <w:rPr>
+          <w:rFonts w:ascii="Arial" w:eastAsia="Times New Roman" w:hAnsi="Arial" w:cs="Arial"/>
+          <w:lang w:val="en-US" w:eastAsia="de-DE"/>
+        </w:rPr>
+        <w:t xml:space="preserve"> and </w:t>
       </w:r>
       <w:r>
         <w:rPr>
@@ -2405,216 +2102,21 @@
           <w:color w:val="7030A0"/>
           <w:lang w:val="en-US" w:eastAsia="de-DE"/>
         </w:rPr>
-        <w:t>MANUAL_INPUT</w:t>
-      </w:r>
-      <w:r>
-        <w:rPr>
-          <w:rFonts w:ascii="Arial" w:eastAsia="Times New Roman" w:hAnsi="Arial" w:cs="Arial"/>
-          <w:lang w:val="en-US" w:eastAsia="de-DE"/>
-        </w:rPr>
-        <w:t xml:space="preserve">|(solute atoms) </w:t>
-      </w:r>
-      <w:proofErr w:type="spellStart"/>
-      <w:r>
-        <w:rPr>
-          <w:rFonts w:ascii="Arial" w:eastAsia="Times New Roman" w:hAnsi="Arial" w:cs="Arial"/>
-          <w:lang w:val="en-US" w:eastAsia="de-DE"/>
-        </w:rPr>
-        <w:t>restrainmask</w:t>
-      </w:r>
-      <w:proofErr w:type="spellEnd"/>
-      <w:r>
-        <w:rPr>
-          <w:rFonts w:ascii="Arial" w:eastAsia="Times New Roman" w:hAnsi="Arial" w:cs="Arial"/>
-          <w:lang w:val="en-US" w:eastAsia="de-DE"/>
-        </w:rPr>
-        <w:t>}</w:t>
-      </w:r>
-      <w:r>
-        <w:rPr>
-          <w:rFonts w:ascii="Arial" w:eastAsia="Times New Roman" w:hAnsi="Arial" w:cs="Arial"/>
-          <w:lang w:val="en-US" w:eastAsia="de-DE"/>
-        </w:rPr>
-        <w:t xml:space="preserve"> to </w:t>
-      </w:r>
-      <w:r>
-        <w:rPr>
-          <w:rFonts w:ascii="Arial" w:eastAsia="Times New Roman" w:hAnsi="Arial" w:cs="Arial"/>
-          <w:lang w:val="en-US" w:eastAsia="de-DE"/>
-        </w:rPr>
-        <w:t>{</w:t>
-      </w:r>
-      <w:r>
-        <w:rPr>
-          <w:rFonts w:ascii="Arial" w:eastAsia="Times New Roman" w:hAnsi="Arial" w:cs="Arial"/>
-          <w:color w:val="7030A0"/>
-          <w:lang w:val="en-US" w:eastAsia="de-DE"/>
-        </w:rPr>
-        <w:t>0 kcal mol</w:t>
-      </w:r>
-      <w:r>
-        <w:rPr>
-          <w:rFonts w:ascii="Arial" w:eastAsia="Times New Roman" w:hAnsi="Arial" w:cs="Arial"/>
-          <w:color w:val="7030A0"/>
-          <w:vertAlign w:val="superscript"/>
-          <w:lang w:val="en-US" w:eastAsia="de-DE"/>
-        </w:rPr>
-        <w:t>-1</w:t>
-      </w:r>
-      <w:r>
-        <w:rPr>
-          <w:rFonts w:ascii="Arial" w:eastAsia="Times New Roman" w:hAnsi="Arial" w:cs="Arial"/>
-          <w:color w:val="7030A0"/>
-          <w:lang w:val="en-US" w:eastAsia="de-DE"/>
-        </w:rPr>
-        <w:t xml:space="preserve"> Å</w:t>
-      </w:r>
-      <w:r>
-        <w:rPr>
-          <w:rFonts w:ascii="Arial" w:eastAsia="Times New Roman" w:hAnsi="Arial" w:cs="Arial"/>
-          <w:color w:val="7030A0"/>
-          <w:vertAlign w:val="superscript"/>
-          <w:lang w:val="en-US" w:eastAsia="de-DE"/>
-        </w:rPr>
-        <w:t>-2</w:t>
-      </w:r>
-      <w:r>
-        <w:rPr>
-          <w:rFonts w:ascii="Arial" w:eastAsia="Times New Roman" w:hAnsi="Arial" w:cs="Arial"/>
-          <w:lang w:val="en-US" w:eastAsia="de-DE"/>
-        </w:rPr>
-        <w:t>|restraint_wt}</w:t>
-      </w:r>
-      <w:r>
-        <w:rPr>
-          <w:rFonts w:ascii="Arial" w:eastAsia="Times New Roman" w:hAnsi="Arial" w:cs="Arial"/>
-          <w:lang w:val="en-US" w:eastAsia="de-DE"/>
-        </w:rPr>
-        <w:t xml:space="preserve"> within the first , {</w:t>
-      </w:r>
-      <w:r>
-        <w:rPr>
-          <w:rFonts w:ascii="Arial" w:eastAsia="Times New Roman" w:hAnsi="Arial" w:cs="Arial"/>
-          <w:lang w:val="en-US" w:eastAsia="de-DE"/>
-        </w:rPr>
-        <w:t>1</w:t>
-      </w:r>
-      <w:r>
-        <w:rPr>
-          <w:rFonts w:ascii="Arial" w:eastAsia="Times New Roman" w:hAnsi="Arial" w:cs="Arial"/>
-          <w:lang w:val="en-US" w:eastAsia="de-DE"/>
-        </w:rPr>
-        <w:t>00|simulation time} [</w:t>
-      </w:r>
-      <w:r>
-        <w:rPr>
-          <w:rFonts w:ascii="Arial" w:eastAsia="Times New Roman" w:hAnsi="Arial" w:cs="Arial"/>
-          <w:color w:val="FF0000"/>
-          <w:lang w:val="en-US" w:eastAsia="de-DE"/>
-        </w:rPr>
-        <w:t xml:space="preserve">value </w:t>
-      </w:r>
-      <w:proofErr w:type="spellStart"/>
-      <w:r>
-        <w:rPr>
-          <w:rFonts w:ascii="Arial" w:eastAsia="Times New Roman" w:hAnsi="Arial" w:cs="Arial"/>
-          <w:color w:val="FF0000"/>
-          <w:lang w:val="en-US" w:eastAsia="de-DE"/>
-        </w:rPr>
-        <w:t>nstlim</w:t>
-      </w:r>
-      <w:proofErr w:type="spellEnd"/>
-      <w:r>
-        <w:rPr>
-          <w:rFonts w:ascii="Arial" w:eastAsia="Times New Roman" w:hAnsi="Arial" w:cs="Arial"/>
-          <w:color w:val="FF0000"/>
-          <w:lang w:val="en-US" w:eastAsia="de-DE"/>
-        </w:rPr>
-        <w:t>* value dt/1000</w:t>
-      </w:r>
-      <w:r>
-        <w:rPr>
-          <w:rFonts w:ascii="Arial" w:eastAsia="Times New Roman" w:hAnsi="Arial" w:cs="Arial"/>
-          <w:lang w:val="en-US" w:eastAsia="de-DE"/>
-        </w:rPr>
-        <w:t xml:space="preserve">] </w:t>
-      </w:r>
-      <w:proofErr w:type="spellStart"/>
-      <w:r>
-        <w:rPr>
-          <w:rFonts w:ascii="Arial" w:eastAsia="Times New Roman" w:hAnsi="Arial" w:cs="Arial"/>
-          <w:lang w:val="en-US" w:eastAsia="de-DE"/>
-        </w:rPr>
-        <w:t>ps</w:t>
-      </w:r>
-      <w:proofErr w:type="spellEnd"/>
-      <w:r>
-        <w:rPr>
-          <w:rFonts w:ascii="Arial" w:eastAsia="Times New Roman" w:hAnsi="Arial" w:cs="Arial"/>
-          <w:lang w:val="en-US" w:eastAsia="de-DE"/>
-        </w:rPr>
-        <w:t xml:space="preserve"> </w:t>
-      </w:r>
-      <w:r>
-        <w:rPr>
-          <w:rFonts w:ascii="Arial" w:eastAsia="Times New Roman" w:hAnsi="Arial" w:cs="Arial"/>
-          <w:lang w:val="en-US" w:eastAsia="de-DE"/>
-        </w:rPr>
-        <w:t>{</w:t>
-      </w:r>
-      <w:r>
-        <w:rPr>
-          <w:rFonts w:ascii="Arial" w:eastAsia="Times New Roman" w:hAnsi="Arial" w:cs="Arial"/>
-          <w:color w:val="7030A0"/>
-          <w:lang w:val="en-US" w:eastAsia="de-DE"/>
-        </w:rPr>
-        <w:t>25,000</w:t>
-      </w:r>
-      <w:r>
-        <w:rPr>
-          <w:rFonts w:ascii="Arial" w:eastAsia="Times New Roman" w:hAnsi="Arial" w:cs="Arial"/>
-          <w:lang w:val="en-US" w:eastAsia="de-DE"/>
-        </w:rPr>
-        <w:t>|nstlim}{</w:t>
-      </w:r>
-      <w:r>
-        <w:rPr>
-          <w:rFonts w:ascii="Arial" w:eastAsia="Times New Roman" w:hAnsi="Arial" w:cs="Arial"/>
-          <w:color w:val="7030A0"/>
-          <w:lang w:val="en-US" w:eastAsia="de-DE"/>
-        </w:rPr>
-        <w:t xml:space="preserve">4 </w:t>
-      </w:r>
-      <w:proofErr w:type="spellStart"/>
-      <w:r>
-        <w:rPr>
-          <w:rFonts w:ascii="Arial" w:eastAsia="Times New Roman" w:hAnsi="Arial" w:cs="Arial"/>
-          <w:color w:val="7030A0"/>
-          <w:lang w:val="en-US" w:eastAsia="de-DE"/>
-        </w:rPr>
-        <w:t>fs</w:t>
-      </w:r>
-      <w:r>
-        <w:rPr>
-          <w:rFonts w:ascii="Arial" w:eastAsia="Times New Roman" w:hAnsi="Arial" w:cs="Arial"/>
-          <w:lang w:val="en-US" w:eastAsia="de-DE"/>
-        </w:rPr>
-        <w:t>|dt</w:t>
-      </w:r>
-      <w:proofErr w:type="spellEnd"/>
-      <w:r>
-        <w:rPr>
-          <w:rFonts w:ascii="Arial" w:eastAsia="Times New Roman" w:hAnsi="Arial" w:cs="Arial"/>
-          <w:lang w:val="en-US" w:eastAsia="de-DE"/>
-        </w:rPr>
-        <w:t xml:space="preserve">} of this step. </w:t>
-      </w:r>
-      <w:commentRangeEnd w:id="0"/>
+        <w:t>4 fs</w:t>
+      </w:r>
+      <w:r>
+        <w:rPr>
+          <w:rFonts w:ascii="Arial" w:eastAsia="Times New Roman" w:hAnsi="Arial" w:cs="Arial"/>
+          <w:lang w:val="en-US" w:eastAsia="de-DE"/>
+        </w:rPr>
+        <w:t xml:space="preserve">|dt} of this step. </w:t>
+      </w:r>
+      <w:commentRangeEnd w:id="1"/>
       <w:r>
         <w:rPr>
           <w:rStyle w:val="CommentReference"/>
         </w:rPr>
-        <w:commentReference w:id="0"/>
+        <w:commentReference w:id="1"/>
       </w:r>
     </w:p>
     <w:p>
@@ -2632,7 +2134,6 @@
         </w:rPr>
         <w:t>&lt;</w:t>
       </w:r>
-      <w:proofErr w:type="spellStart"/>
       <w:r>
         <w:rPr>
           <w:rFonts w:ascii="Arial" w:eastAsia="Times New Roman" w:hAnsi="Arial" w:cs="Arial"/>
@@ -2647,7 +2148,6 @@
         </w:rPr>
         <w:t>Production</w:t>
       </w:r>
-      <w:proofErr w:type="spellEnd"/>
       <w:r>
         <w:rPr>
           <w:rFonts w:ascii="Arial" w:eastAsia="Times New Roman" w:hAnsi="Arial" w:cs="Arial"/>
@@ -2669,6 +2169,7 @@
           <w:rFonts w:ascii="Arial" w:eastAsia="Times New Roman" w:hAnsi="Arial" w:cs="Arial"/>
           <w:lang w:val="en-US" w:eastAsia="de-DE"/>
         </w:rPr>
+        <w:lastRenderedPageBreak/>
         <w:t>Afterward, {</w:t>
       </w:r>
       <w:r>
@@ -2735,64 +2236,76 @@
           <w:color w:val="FF0000"/>
           <w:lang w:val="en-US" w:eastAsia="de-DE"/>
         </w:rPr>
-        <w:t xml:space="preserve">value </w:t>
-      </w:r>
-      <w:proofErr w:type="spellStart"/>
+        <w:t>value nstlim* value dt/1</w:t>
+      </w:r>
       <w:r>
         <w:rPr>
           <w:rFonts w:ascii="Arial" w:eastAsia="Times New Roman" w:hAnsi="Arial" w:cs="Arial"/>
           <w:color w:val="FF0000"/>
           <w:lang w:val="en-US" w:eastAsia="de-DE"/>
         </w:rPr>
+        <w:t>.</w:t>
+      </w:r>
+      <w:r>
+        <w:rPr>
+          <w:rFonts w:ascii="Arial" w:eastAsia="Times New Roman" w:hAnsi="Arial" w:cs="Arial"/>
+          <w:color w:val="FF0000"/>
+          <w:lang w:val="en-US" w:eastAsia="de-DE"/>
+        </w:rPr>
+        <w:t>000</w:t>
+      </w:r>
+      <w:r>
+        <w:rPr>
+          <w:rFonts w:ascii="Arial" w:eastAsia="Times New Roman" w:hAnsi="Arial" w:cs="Arial"/>
+          <w:color w:val="FF0000"/>
+          <w:lang w:val="en-US" w:eastAsia="de-DE"/>
+        </w:rPr>
+        <w:t>.000</w:t>
+      </w:r>
+      <w:r>
+        <w:rPr>
+          <w:rFonts w:ascii="Arial" w:eastAsia="Times New Roman" w:hAnsi="Arial" w:cs="Arial"/>
+          <w:lang w:val="en-US" w:eastAsia="de-DE"/>
+        </w:rPr>
+        <w:t>] ns from {</w:t>
+      </w:r>
+      <w:r>
+        <w:rPr>
+          <w:rFonts w:ascii="Arial" w:eastAsia="Times New Roman" w:hAnsi="Arial" w:cs="Arial"/>
+          <w:color w:val="7030A0"/>
+          <w:lang w:val="en-US" w:eastAsia="de-DE"/>
+        </w:rPr>
+        <w:t>500,000</w:t>
+      </w:r>
+      <w:r>
+        <w:rPr>
+          <w:rFonts w:ascii="Arial" w:eastAsia="Times New Roman" w:hAnsi="Arial" w:cs="Arial"/>
+          <w:lang w:val="en-US" w:eastAsia="de-DE"/>
+        </w:rPr>
+        <w:t>|</w:t>
+      </w:r>
+      <w:r>
+        <w:rPr>
+          <w:rFonts w:ascii="Arial" w:eastAsia="Times New Roman" w:hAnsi="Arial" w:cs="Arial"/>
+          <w:color w:val="70AD47" w:themeColor="accent6"/>
+          <w:lang w:val="en-US" w:eastAsia="de-DE"/>
+        </w:rPr>
         <w:t>nstlim</w:t>
       </w:r>
-      <w:proofErr w:type="spellEnd"/>
-      <w:r>
-        <w:rPr>
-          <w:rFonts w:ascii="Arial" w:eastAsia="Times New Roman" w:hAnsi="Arial" w:cs="Arial"/>
-          <w:color w:val="FF0000"/>
-          <w:lang w:val="en-US" w:eastAsia="de-DE"/>
-        </w:rPr>
-        <w:t>* value dt/1</w:t>
-      </w:r>
-      <w:r>
-        <w:rPr>
-          <w:rFonts w:ascii="Arial" w:eastAsia="Times New Roman" w:hAnsi="Arial" w:cs="Arial"/>
-          <w:color w:val="FF0000"/>
-          <w:lang w:val="en-US" w:eastAsia="de-DE"/>
-        </w:rPr>
-        <w:t>.</w:t>
-      </w:r>
-      <w:r>
-        <w:rPr>
-          <w:rFonts w:ascii="Arial" w:eastAsia="Times New Roman" w:hAnsi="Arial" w:cs="Arial"/>
-          <w:color w:val="FF0000"/>
-          <w:lang w:val="en-US" w:eastAsia="de-DE"/>
-        </w:rPr>
-        <w:t>000</w:t>
-      </w:r>
-      <w:r>
-        <w:rPr>
-          <w:rFonts w:ascii="Arial" w:eastAsia="Times New Roman" w:hAnsi="Arial" w:cs="Arial"/>
-          <w:color w:val="FF0000"/>
-          <w:lang w:val="en-US" w:eastAsia="de-DE"/>
-        </w:rPr>
-        <w:t>.000</w:t>
-      </w:r>
-      <w:r>
-        <w:rPr>
-          <w:rFonts w:ascii="Arial" w:eastAsia="Times New Roman" w:hAnsi="Arial" w:cs="Arial"/>
-          <w:lang w:val="en-US" w:eastAsia="de-DE"/>
-        </w:rPr>
-        <w:t>] ns from {</w:t>
-      </w:r>
-      <w:r>
-        <w:rPr>
-          <w:rFonts w:ascii="Arial" w:eastAsia="Times New Roman" w:hAnsi="Arial" w:cs="Arial"/>
-          <w:color w:val="7030A0"/>
-          <w:lang w:val="en-US" w:eastAsia="de-DE"/>
-        </w:rPr>
-        <w:t>500,000</w:t>
+      <w:r>
+        <w:rPr>
+          <w:rFonts w:ascii="Arial" w:eastAsia="Times New Roman" w:hAnsi="Arial" w:cs="Arial"/>
+          <w:lang w:val="en-US" w:eastAsia="de-DE"/>
+        </w:rPr>
+        <w:t>} and {</w:t>
+      </w:r>
+      <w:r>
+        <w:rPr>
+          <w:rFonts w:ascii="Arial" w:eastAsia="Times New Roman" w:hAnsi="Arial" w:cs="Arial"/>
+          <w:color w:val="7030A0"/>
+          <w:lang w:val="en-US" w:eastAsia="de-DE"/>
+        </w:rPr>
+        <w:t>4 fs</w:t>
       </w:r>
       <w:r>
         <w:rPr>
@@ -2807,48 +2320,8 @@
           <w:color w:val="70AD47" w:themeColor="accent6"/>
           <w:lang w:val="en-US" w:eastAsia="de-DE"/>
         </w:rPr>
-        <w:t>nstlim</w:t>
-      </w:r>
-      <w:r>
-        <w:rPr>
-          <w:rFonts w:ascii="Arial" w:eastAsia="Times New Roman" w:hAnsi="Arial" w:cs="Arial"/>
-          <w:lang w:val="en-US" w:eastAsia="de-DE"/>
-        </w:rPr>
-        <w:t>} and {</w:t>
-      </w:r>
-      <w:r>
-        <w:rPr>
-          <w:rFonts w:ascii="Arial" w:eastAsia="Times New Roman" w:hAnsi="Arial" w:cs="Arial"/>
-          <w:color w:val="7030A0"/>
-          <w:lang w:val="en-US" w:eastAsia="de-DE"/>
-        </w:rPr>
-        <w:t xml:space="preserve">4 </w:t>
-      </w:r>
-      <w:proofErr w:type="spellStart"/>
-      <w:r>
-        <w:rPr>
-          <w:rFonts w:ascii="Arial" w:eastAsia="Times New Roman" w:hAnsi="Arial" w:cs="Arial"/>
-          <w:color w:val="7030A0"/>
-          <w:lang w:val="en-US" w:eastAsia="de-DE"/>
-        </w:rPr>
-        <w:t>fs</w:t>
-      </w:r>
-      <w:r>
-        <w:rPr>
-          <w:rFonts w:ascii="Arial" w:eastAsia="Times New Roman" w:hAnsi="Arial" w:cs="Arial"/>
-          <w:lang w:val="en-US" w:eastAsia="de-DE"/>
-        </w:rPr>
-        <w:t>|</w:t>
-      </w:r>
-      <w:r>
-        <w:rPr>
-          <w:rFonts w:ascii="Arial" w:eastAsia="Times New Roman" w:hAnsi="Arial" w:cs="Arial"/>
-          <w:color w:val="70AD47" w:themeColor="accent6"/>
-          <w:lang w:val="en-US" w:eastAsia="de-DE"/>
-        </w:rPr>
         <w:t>dt</w:t>
       </w:r>
-      <w:proofErr w:type="spellEnd"/>
       <w:r>
         <w:rPr>
           <w:rFonts w:ascii="Arial" w:eastAsia="Times New Roman" w:hAnsi="Arial" w:cs="Arial"/>
@@ -2869,7 +2342,23 @@
 
 <file path=word/comments.xml><?xml version="1.0" encoding="utf-8"?>
 <w:comments xmlns:wpc="http://schemas.microsoft.com/office/word/2010/wordprocessingCanvas" xmlns:cx="http://schemas.microsoft.com/office/drawing/2014/chartex" xmlns:cx1="http://schemas.microsoft.com/office/drawing/2015/9/8/chartex" xmlns:cx2="http://schemas.microsoft.com/office/drawing/2015/10/21/chartex" xmlns:cx3="http://schemas.microsoft.com/office/drawing/2016/5/9/chartex" xmlns:cx4="http://schemas.microsoft.com/office/drawing/2016/5/10/chartex" xmlns:cx5="http://schemas.microsoft.com/office/drawing/2016/5/11/chartex" xmlns:cx6="http://schemas.microsoft.com/office/drawing/2016/5/12/chartex" xmlns:cx7="http://schemas.microsoft.com/office/drawing/2016/5/13/chartex" xmlns:cx8="http://schemas.microsoft.com/office/drawing/2016/5/14/chartex" xmlns:mc="http://schemas.openxmlformats.org/markup-compatibility/2006" xmlns:aink="http://schemas.microsoft.com/office/drawing/2016/ink" xmlns:am3d="http://schemas.microsoft.com/office/drawing/2017/model3d" xmlns:o="urn:schemas-microsoft-com:office:office" xmlns:r="http://schemas.openxmlformats.org/officeDocument/2006/relationships" xmlns:m="http://schemas.openxmlformats.org/officeDocument/2006/math" xmlns:v="urn:schemas-microsoft-com:vml" xmlns:wp14="http://schemas.microsoft.com/office/word/2010/wordprocessingDrawing" xmlns:wp="http://schemas.openxmlformats.org/drawingml/2006/wordprocessingDrawing" xmlns:w10="urn:schemas-microsoft-com:office:word" xmlns:w="http://schemas.openxmlformats.org/wordprocessingml/2006/main" xmlns:w14="http://schemas.microsoft.com/office/word/2010/wordml" xmlns:w15="http://schemas.microsoft.com/office/word/2012/wordml" xmlns:w16cex="http://schemas.microsoft.com/office/word/2018/wordml/cex" xmlns:w16cid="http://schemas.microsoft.com/office/word/2016/wordml/cid" xmlns:w16="http://schemas.microsoft.com/office/word/2018/wordml" xmlns:w16sdtdh="http://schemas.microsoft.com/office/word/2020/wordml/sdtdatahash" xmlns:w16se="http://schemas.microsoft.com/office/word/2015/wordml/symex" xmlns:wpg="http://schemas.microsoft.com/office/word/2010/wordprocessingGroup" xmlns:wpi="http://schemas.microsoft.com/office/word/2010/wordprocessingInk" xmlns:wne="http://schemas.microsoft.com/office/word/2006/wordml" xmlns:wps="http://schemas.microsoft.com/office/word/2010/wordprocessingShape" mc:Ignorable="w14 w15 w16se w16cid w16 w16cex w16sdtdh wp14">
-  <w:comment w:id="0" w:author="Fathoni Musyaffa" w:date="2021-12-07T19:34:00Z" w:initials="FM">
+  <w:comment w:id="0" w:author="Fathoni Musyaffa" w:date="2021-12-08T18:08:00Z" w:initials="FM">
+    <w:p>
+      <w:pPr>
+        <w:pStyle w:val="CommentText"/>
+      </w:pPr>
+      <w:r>
+        <w:rPr>
+          <w:rStyle w:val="CommentReference"/>
+        </w:rPr>
+        <w:annotationRef/>
+      </w:r>
+      <w:r>
+        <w:t>How do we handle multiple flow control from a single paragraph?</w:t>
+      </w:r>
+    </w:p>
+  </w:comment>
+  <w:comment w:id="1" w:author="Fathoni Musyaffa" w:date="2021-12-07T19:34:00Z" w:initials="FM">
     <w:p>
       <w:pPr>
         <w:pStyle w:val="CommentText"/>
@@ -2890,18 +2379,21 @@
 
 <file path=word/commentsExtended.xml><?xml version="1.0" encoding="utf-8"?>
 <w15:commentsEx xmlns:wpc="http://schemas.microsoft.com/office/word/2010/wordprocessingCanvas" xmlns:cx="http://schemas.microsoft.com/office/drawing/2014/chartex" xmlns:cx1="http://schemas.microsoft.com/office/drawing/2015/9/8/chartex" xmlns:cx2="http://schemas.microsoft.com/office/drawing/2015/10/21/chartex" xmlns:cx3="http://schemas.microsoft.com/office/drawing/2016/5/9/chartex" xmlns:cx4="http://schemas.microsoft.com/office/drawing/2016/5/10/chartex" xmlns:cx5="http://schemas.microsoft.com/office/drawing/2016/5/11/chartex" xmlns:cx6="http://schemas.microsoft.com/office/drawing/2016/5/12/chartex" xmlns:cx7="http://schemas.microsoft.com/office/drawing/2016/5/13/chartex" xmlns:cx8="http://schemas.microsoft.com/office/drawing/2016/5/14/chartex" xmlns:mc="http://schemas.openxmlformats.org/markup-compatibility/2006" xmlns:aink="http://schemas.microsoft.com/office/drawing/2016/ink" xmlns:am3d="http://schemas.microsoft.com/office/drawing/2017/model3d" xmlns:o="urn:schemas-microsoft-com:office:office" xmlns:r="http://schemas.openxmlformats.org/officeDocument/2006/relationships" xmlns:m="http://schemas.openxmlformats.org/officeDocument/2006/math" xmlns:v="urn:schemas-microsoft-com:vml" xmlns:wp14="http://schemas.microsoft.com/office/word/2010/wordprocessingDrawing" xmlns:wp="http://schemas.openxmlformats.org/drawingml/2006/wordprocessingDrawing" xmlns:w10="urn:schemas-microsoft-com:office:word" xmlns:w="http://schemas.openxmlformats.org/wordprocessingml/2006/main" xmlns:w14="http://schemas.microsoft.com/office/word/2010/wordml" xmlns:w15="http://schemas.microsoft.com/office/word/2012/wordml" xmlns:w16cex="http://schemas.microsoft.com/office/word/2018/wordml/cex" xmlns:w16cid="http://schemas.microsoft.com/office/word/2016/wordml/cid" xmlns:w16="http://schemas.microsoft.com/office/word/2018/wordml" xmlns:w16sdtdh="http://schemas.microsoft.com/office/word/2020/wordml/sdtdatahash" xmlns:w16se="http://schemas.microsoft.com/office/word/2015/wordml/symex" xmlns:wpg="http://schemas.microsoft.com/office/word/2010/wordprocessingGroup" xmlns:wpi="http://schemas.microsoft.com/office/word/2010/wordprocessingInk" xmlns:wne="http://schemas.microsoft.com/office/word/2006/wordml" xmlns:wps="http://schemas.microsoft.com/office/word/2010/wordprocessingShape" mc:Ignorable="w14 w15 w16se w16cid w16 w16cex w16sdtdh wp14">
+  <w15:commentEx w15:paraId="2BDF7C5A" w15:done="0"/>
   <w15:commentEx w15:paraId="3F0581E1" w15:done="0"/>
 </w15:commentsEx>
 </file>
 
 <file path=word/commentsExtensible.xml><?xml version="1.0" encoding="utf-8"?>
 <w16cex:commentsExtensible xmlns:wpc="http://schemas.microsoft.com/office/word/2010/wordprocessingCanvas" xmlns:cx="http://schemas.microsoft.com/office/drawing/2014/chartex" xmlns:cx1="http://schemas.microsoft.com/office/drawing/2015/9/8/chartex" xmlns:cx2="http://schemas.microsoft.com/office/drawing/2015/10/21/chartex" xmlns:cx3="http://schemas.microsoft.com/office/drawing/2016/5/9/chartex" xmlns:cx4="http://schemas.microsoft.com/office/drawing/2016/5/10/chartex" xmlns:cx5="http://schemas.microsoft.com/office/drawing/2016/5/11/chartex" xmlns:cx6="http://schemas.microsoft.com/office/drawing/2016/5/12/chartex" xmlns:cx7="http://schemas.microsoft.com/office/drawing/2016/5/13/chartex" xmlns:cx8="http://schemas.microsoft.com/office/drawing/2016/5/14/chartex" xmlns:mc="http://schemas.openxmlformats.org/markup-compatibility/2006" xmlns:aink="http://schemas.microsoft.com/office/drawing/2016/ink" xmlns:am3d="http://schemas.microsoft.com/office/drawing/2017/model3d" xmlns:o="urn:schemas-microsoft-com:office:office" xmlns:r="http://schemas.openxmlformats.org/officeDocument/2006/relationships" xmlns:m="http://schemas.openxmlformats.org/officeDocument/2006/math" xmlns:v="urn:schemas-microsoft-com:vml" xmlns:wp14="http://schemas.microsoft.com/office/word/2010/wordprocessingDrawing" xmlns:wp="http://schemas.openxmlformats.org/drawingml/2006/wordprocessingDrawing" xmlns:w10="urn:schemas-microsoft-com:office:word" xmlns:w="http://schemas.openxmlformats.org/wordprocessingml/2006/main" xmlns:w14="http://schemas.microsoft.com/office/word/2010/wordml" xmlns:w15="http://schemas.microsoft.com/office/word/2012/wordml" xmlns:w16cex="http://schemas.microsoft.com/office/word/2018/wordml/cex" xmlns:w16cid="http://schemas.microsoft.com/office/word/2016/wordml/cid" xmlns:w16="http://schemas.microsoft.com/office/word/2018/wordml" xmlns:w16sdtdh="http://schemas.microsoft.com/office/word/2020/wordml/sdtdatahash" xmlns:w16se="http://schemas.microsoft.com/office/word/2015/wordml/symex" xmlns:wpg="http://schemas.microsoft.com/office/word/2010/wordprocessingGroup" xmlns:wpi="http://schemas.microsoft.com/office/word/2010/wordprocessingInk" xmlns:wne="http://schemas.microsoft.com/office/word/2006/wordml" xmlns:wps="http://schemas.microsoft.com/office/word/2010/wordprocessingShape" mc:Ignorable="w14 w15 w16se w16cid w16 w16cex w16sdtdh wp14">
+  <w16cex:commentExtensible w16cex:durableId="255B7313" w16cex:dateUtc="2021-12-08T17:08:00Z"/>
   <w16cex:commentExtensible w16cex:durableId="255A35D8" w16cex:dateUtc="2021-12-07T18:34:00Z"/>
 </w16cex:commentsExtensible>
 </file>
 
 <file path=word/commentsIds.xml><?xml version="1.0" encoding="utf-8"?>
 <w16cid:commentsIds xmlns:wpc="http://schemas.microsoft.com/office/word/2010/wordprocessingCanvas" xmlns:cx="http://schemas.microsoft.com/office/drawing/2014/chartex" xmlns:cx1="http://schemas.microsoft.com/office/drawing/2015/9/8/chartex" xmlns:cx2="http://schemas.microsoft.com/office/drawing/2015/10/21/chartex" xmlns:cx3="http://schemas.microsoft.com/office/drawing/2016/5/9/chartex" xmlns:cx4="http://schemas.microsoft.com/office/drawing/2016/5/10/chartex" xmlns:cx5="http://schemas.microsoft.com/office/drawing/2016/5/11/chartex" xmlns:cx6="http://schemas.microsoft.com/office/drawing/2016/5/12/chartex" xmlns:cx7="http://schemas.microsoft.com/office/drawing/2016/5/13/chartex" xmlns:cx8="http://schemas.microsoft.com/office/drawing/2016/5/14/chartex" xmlns:mc="http://schemas.openxmlformats.org/markup-compatibility/2006" xmlns:aink="http://schemas.microsoft.com/office/drawing/2016/ink" xmlns:am3d="http://schemas.microsoft.com/office/drawing/2017/model3d" xmlns:o="urn:schemas-microsoft-com:office:office" xmlns:r="http://schemas.openxmlformats.org/officeDocument/2006/relationships" xmlns:m="http://schemas.openxmlformats.org/officeDocument/2006/math" xmlns:v="urn:schemas-microsoft-com:vml" xmlns:wp14="http://schemas.microsoft.com/office/word/2010/wordprocessingDrawing" xmlns:wp="http://schemas.openxmlformats.org/drawingml/2006/wordprocessingDrawing" xmlns:w10="urn:schemas-microsoft-com:office:word" xmlns:w="http://schemas.openxmlformats.org/wordprocessingml/2006/main" xmlns:w14="http://schemas.microsoft.com/office/word/2010/wordml" xmlns:w15="http://schemas.microsoft.com/office/word/2012/wordml" xmlns:w16cex="http://schemas.microsoft.com/office/word/2018/wordml/cex" xmlns:w16cid="http://schemas.microsoft.com/office/word/2016/wordml/cid" xmlns:w16="http://schemas.microsoft.com/office/word/2018/wordml" xmlns:w16sdtdh="http://schemas.microsoft.com/office/word/2020/wordml/sdtdatahash" xmlns:w16se="http://schemas.microsoft.com/office/word/2015/wordml/symex" xmlns:wpg="http://schemas.microsoft.com/office/word/2010/wordprocessingGroup" xmlns:wpi="http://schemas.microsoft.com/office/word/2010/wordprocessingInk" xmlns:wne="http://schemas.microsoft.com/office/word/2006/wordml" xmlns:wps="http://schemas.microsoft.com/office/word/2010/wordprocessingShape" mc:Ignorable="w14 w15 w16se w16cid w16 w16cex w16sdtdh wp14">
+  <w16cid:commentId w16cid:paraId="2BDF7C5A" w16cid:durableId="255B7313"/>
   <w16cid:commentId w16cid:paraId="3F0581E1" w16cid:durableId="255A35D8"/>
 </w16cid:commentsIds>
 </file>

</xml_diff>

<commit_message>
provide warning when the par_no and key already existed
</commit_message>
<xml_diff>
--- a/input/cpc-material-method.docx
+++ b/input/cpc-material-method.docx
@@ -42,6 +42,13 @@
         </w:rPr>
         <w:t>:</w:t>
       </w:r>
+      <w:r>
+        <w:rPr>
+          <w:rFonts w:ascii="Arial" w:eastAsia="Times New Roman" w:hAnsi="Arial" w:cs="Arial"/>
+          <w:lang w:val="en-US" w:eastAsia="de-DE"/>
+        </w:rPr>
+        <w:t xml:space="preserve"> </w:t>
+      </w:r>
     </w:p>
     <w:p>
       <w:pPr>
@@ -62,6 +69,7 @@
         </w:rPr>
         <w:t>&lt;</w:t>
       </w:r>
+      <w:proofErr w:type="spellStart"/>
       <w:r>
         <w:rPr>
           <w:rFonts w:ascii="Garuda" w:hAnsi="Garuda"/>
@@ -76,7 +84,15 @@
           <w:rFonts w:ascii="Arial" w:eastAsia="Times New Roman" w:hAnsi="Arial" w:cs="Arial"/>
           <w:lang w:eastAsia="de-DE"/>
         </w:rPr>
-        <w:t>Preparation and Environment</w:t>
+        <w:t>Preparation</w:t>
+      </w:r>
+      <w:proofErr w:type="spellEnd"/>
+      <w:r>
+        <w:rPr>
+          <w:rFonts w:ascii="Arial" w:eastAsia="Times New Roman" w:hAnsi="Arial" w:cs="Arial"/>
+          <w:lang w:eastAsia="de-DE"/>
+        </w:rPr>
+        <w:t xml:space="preserve"> and Environment</w:t>
       </w:r>
       <w:r>
         <w:rPr>
@@ -165,7 +181,43 @@
           <w:color w:val="ED7D31" w:themeColor="accent2"/>
           <w:lang w:val="en-US" w:eastAsia="de-DE"/>
         </w:rPr>
-        <w:t xml:space="preserve">&lt;if|membrane simulation|e|true&gt; </w:t>
+        <w:t>&lt;</w:t>
+      </w:r>
+      <w:proofErr w:type="spellStart"/>
+      <w:r>
+        <w:rPr>
+          <w:rFonts w:ascii="Arial" w:eastAsia="Times New Roman" w:hAnsi="Arial" w:cs="Arial"/>
+          <w:color w:val="ED7D31" w:themeColor="accent2"/>
+          <w:lang w:val="en-US" w:eastAsia="de-DE"/>
+        </w:rPr>
+        <w:t>if|membrane</w:t>
+      </w:r>
+      <w:proofErr w:type="spellEnd"/>
+      <w:r>
+        <w:rPr>
+          <w:rFonts w:ascii="Arial" w:eastAsia="Times New Roman" w:hAnsi="Arial" w:cs="Arial"/>
+          <w:color w:val="ED7D31" w:themeColor="accent2"/>
+          <w:lang w:val="en-US" w:eastAsia="de-DE"/>
+        </w:rPr>
+        <w:t xml:space="preserve"> </w:t>
+      </w:r>
+      <w:proofErr w:type="spellStart"/>
+      <w:r>
+        <w:rPr>
+          <w:rFonts w:ascii="Arial" w:eastAsia="Times New Roman" w:hAnsi="Arial" w:cs="Arial"/>
+          <w:color w:val="ED7D31" w:themeColor="accent2"/>
+          <w:lang w:val="en-US" w:eastAsia="de-DE"/>
+        </w:rPr>
+        <w:t>simulation|e|true</w:t>
+      </w:r>
+      <w:proofErr w:type="spellEnd"/>
+      <w:r>
+        <w:rPr>
+          <w:rFonts w:ascii="Arial" w:eastAsia="Times New Roman" w:hAnsi="Arial" w:cs="Arial"/>
+          <w:color w:val="ED7D31" w:themeColor="accent2"/>
+          <w:lang w:val="en-US" w:eastAsia="de-DE"/>
+        </w:rPr>
+        <w:t xml:space="preserve">&gt; </w:t>
       </w:r>
       <w:r>
         <w:rPr>
@@ -244,7 +296,43 @@
           <w:color w:val="ED7D31" w:themeColor="accent2"/>
           <w:lang w:val="en-US" w:eastAsia="de-DE"/>
         </w:rPr>
-        <w:t>&lt;if|membrane simulation|e|true&gt;</w:t>
+        <w:t>&lt;</w:t>
+      </w:r>
+      <w:proofErr w:type="spellStart"/>
+      <w:r>
+        <w:rPr>
+          <w:rFonts w:ascii="Arial" w:eastAsia="Times New Roman" w:hAnsi="Arial" w:cs="Arial"/>
+          <w:color w:val="ED7D31" w:themeColor="accent2"/>
+          <w:lang w:val="en-US" w:eastAsia="de-DE"/>
+        </w:rPr>
+        <w:t>if|membrane</w:t>
+      </w:r>
+      <w:proofErr w:type="spellEnd"/>
+      <w:r>
+        <w:rPr>
+          <w:rFonts w:ascii="Arial" w:eastAsia="Times New Roman" w:hAnsi="Arial" w:cs="Arial"/>
+          <w:color w:val="ED7D31" w:themeColor="accent2"/>
+          <w:lang w:val="en-US" w:eastAsia="de-DE"/>
+        </w:rPr>
+        <w:t xml:space="preserve"> </w:t>
+      </w:r>
+      <w:proofErr w:type="spellStart"/>
+      <w:r>
+        <w:rPr>
+          <w:rFonts w:ascii="Arial" w:eastAsia="Times New Roman" w:hAnsi="Arial" w:cs="Arial"/>
+          <w:color w:val="ED7D31" w:themeColor="accent2"/>
+          <w:lang w:val="en-US" w:eastAsia="de-DE"/>
+        </w:rPr>
+        <w:t>simulation|e|true</w:t>
+      </w:r>
+      <w:proofErr w:type="spellEnd"/>
+      <w:r>
+        <w:rPr>
+          <w:rFonts w:ascii="Arial" w:eastAsia="Times New Roman" w:hAnsi="Arial" w:cs="Arial"/>
+          <w:color w:val="ED7D31" w:themeColor="accent2"/>
+          <w:lang w:val="en-US" w:eastAsia="de-DE"/>
+        </w:rPr>
+        <w:t>&gt;</w:t>
       </w:r>
       <w:r>
         <w:rPr>
@@ -253,6 +341,7 @@
         </w:rPr>
         <w:t xml:space="preserve"> {</w:t>
       </w:r>
+      <w:proofErr w:type="spellStart"/>
       <w:r>
         <w:rPr>
           <w:rFonts w:ascii="Arial" w:eastAsia="Times New Roman" w:hAnsi="Arial" w:cs="Arial"/>
@@ -274,7 +363,16 @@
           <w:u w:val="single"/>
           <w:lang w:val="en-US" w:eastAsia="de-DE"/>
         </w:rPr>
-        <w:t>box type</w:t>
+        <w:t>box</w:t>
+      </w:r>
+      <w:proofErr w:type="spellEnd"/>
+      <w:r>
+        <w:rPr>
+          <w:rFonts w:ascii="Arial" w:eastAsia="Times New Roman" w:hAnsi="Arial" w:cs="Arial"/>
+          <w:u w:val="single"/>
+          <w:lang w:val="en-US" w:eastAsia="de-DE"/>
+        </w:rPr>
+        <w:t xml:space="preserve"> type</w:t>
       </w:r>
       <w:r>
         <w:rPr>
@@ -289,8 +387,18 @@
           <w:color w:val="ED7D31" w:themeColor="accent2"/>
           <w:lang w:val="en-US" w:eastAsia="de-DE"/>
         </w:rPr>
-        <w:t>&lt;if|membrane</w:t>
-      </w:r>
+        <w:t>&lt;</w:t>
+      </w:r>
+      <w:proofErr w:type="spellStart"/>
+      <w:r>
+        <w:rPr>
+          <w:rFonts w:ascii="Arial" w:eastAsia="Times New Roman" w:hAnsi="Arial" w:cs="Arial"/>
+          <w:color w:val="ED7D31" w:themeColor="accent2"/>
+          <w:lang w:val="en-US" w:eastAsia="de-DE"/>
+        </w:rPr>
+        <w:t>if|membrane</w:t>
+      </w:r>
+      <w:proofErr w:type="spellEnd"/>
       <w:r>
         <w:rPr>
           <w:rFonts w:ascii="Arial" w:eastAsia="Times New Roman" w:hAnsi="Arial" w:cs="Arial"/>
@@ -299,6 +407,7 @@
         </w:rPr>
         <w:t xml:space="preserve"> </w:t>
       </w:r>
+      <w:proofErr w:type="spellStart"/>
       <w:r>
         <w:rPr>
           <w:rFonts w:ascii="Arial" w:eastAsia="Times New Roman" w:hAnsi="Arial" w:cs="Arial"/>
@@ -315,6 +424,7 @@
         </w:rPr>
         <w:t>false</w:t>
       </w:r>
+      <w:proofErr w:type="spellEnd"/>
       <w:r>
         <w:rPr>
           <w:rFonts w:ascii="Arial" w:eastAsia="Times New Roman" w:hAnsi="Arial" w:cs="Arial"/>
@@ -338,6 +448,7 @@
         </w:rPr>
         <w:t>{</w:t>
       </w:r>
+      <w:proofErr w:type="spellStart"/>
       <w:r>
         <w:rPr>
           <w:rFonts w:ascii="Arial" w:eastAsia="Times New Roman" w:hAnsi="Arial" w:cs="Arial"/>
@@ -359,7 +470,16 @@
           <w:u w:val="single"/>
           <w:lang w:val="en-US" w:eastAsia="de-DE"/>
         </w:rPr>
-        <w:t>box type</w:t>
+        <w:t>box</w:t>
+      </w:r>
+      <w:proofErr w:type="spellEnd"/>
+      <w:r>
+        <w:rPr>
+          <w:rFonts w:ascii="Arial" w:eastAsia="Times New Roman" w:hAnsi="Arial" w:cs="Arial"/>
+          <w:u w:val="single"/>
+          <w:lang w:val="en-US" w:eastAsia="de-DE"/>
+        </w:rPr>
+        <w:t xml:space="preserve"> type</w:t>
       </w:r>
       <w:r>
         <w:rPr>
@@ -518,15 +638,33 @@
           <w:color w:val="ED7D31" w:themeColor="accent2"/>
           <w:lang w:val="en-US" w:eastAsia="de-DE"/>
         </w:rPr>
-        <w:t>&lt;if|</w:t>
-      </w:r>
-      <w:r>
-        <w:rPr>
-          <w:rFonts w:ascii="Arial" w:eastAsia="Times New Roman" w:hAnsi="Arial" w:cs="Arial"/>
-          <w:color w:val="ED7D31" w:themeColor="accent2"/>
-          <w:lang w:val="en-US" w:eastAsia="de-DE"/>
-        </w:rPr>
-        <w:t>water type</w:t>
+        <w:t>&lt;</w:t>
+      </w:r>
+      <w:proofErr w:type="spellStart"/>
+      <w:r>
+        <w:rPr>
+          <w:rFonts w:ascii="Arial" w:eastAsia="Times New Roman" w:hAnsi="Arial" w:cs="Arial"/>
+          <w:color w:val="ED7D31" w:themeColor="accent2"/>
+          <w:lang w:val="en-US" w:eastAsia="de-DE"/>
+        </w:rPr>
+        <w:t>if|</w:t>
+      </w:r>
+      <w:r>
+        <w:rPr>
+          <w:rFonts w:ascii="Arial" w:eastAsia="Times New Roman" w:hAnsi="Arial" w:cs="Arial"/>
+          <w:color w:val="ED7D31" w:themeColor="accent2"/>
+          <w:lang w:val="en-US" w:eastAsia="de-DE"/>
+        </w:rPr>
+        <w:t>water</w:t>
+      </w:r>
+      <w:proofErr w:type="spellEnd"/>
+      <w:r>
+        <w:rPr>
+          <w:rFonts w:ascii="Arial" w:eastAsia="Times New Roman" w:hAnsi="Arial" w:cs="Arial"/>
+          <w:color w:val="ED7D31" w:themeColor="accent2"/>
+          <w:lang w:val="en-US" w:eastAsia="de-DE"/>
+        </w:rPr>
+        <w:t xml:space="preserve"> type</w:t>
       </w:r>
       <w:r>
         <w:rPr>
@@ -642,6 +780,7 @@
         </w:rPr>
         <w:t>&lt;</w:t>
       </w:r>
+      <w:proofErr w:type="spellStart"/>
       <w:r>
         <w:rPr>
           <w:rFonts w:ascii="Arial" w:eastAsia="Times New Roman" w:hAnsi="Arial" w:cs="Arial"/>
@@ -664,15 +803,42 @@
           <w:color w:val="ED7D31" w:themeColor="accent2"/>
           <w:lang w:val="en-US" w:eastAsia="de-DE"/>
         </w:rPr>
-        <w:t>water type</w:t>
-      </w:r>
-      <w:r>
-        <w:rPr>
-          <w:rFonts w:ascii="Arial" w:eastAsia="Times New Roman" w:hAnsi="Arial" w:cs="Arial"/>
-          <w:color w:val="ED7D31" w:themeColor="accent2"/>
-          <w:lang w:val="en-US" w:eastAsia="de-DE"/>
-        </w:rPr>
-        <w:t>|e|</w:t>
+        <w:t>water</w:t>
+      </w:r>
+      <w:proofErr w:type="spellEnd"/>
+      <w:r>
+        <w:rPr>
+          <w:rFonts w:ascii="Arial" w:eastAsia="Times New Roman" w:hAnsi="Arial" w:cs="Arial"/>
+          <w:color w:val="ED7D31" w:themeColor="accent2"/>
+          <w:lang w:val="en-US" w:eastAsia="de-DE"/>
+        </w:rPr>
+        <w:t xml:space="preserve"> </w:t>
+      </w:r>
+      <w:proofErr w:type="spellStart"/>
+      <w:r>
+        <w:rPr>
+          <w:rFonts w:ascii="Arial" w:eastAsia="Times New Roman" w:hAnsi="Arial" w:cs="Arial"/>
+          <w:color w:val="ED7D31" w:themeColor="accent2"/>
+          <w:lang w:val="en-US" w:eastAsia="de-DE"/>
+        </w:rPr>
+        <w:t>type</w:t>
+      </w:r>
+      <w:r>
+        <w:rPr>
+          <w:rFonts w:ascii="Arial" w:eastAsia="Times New Roman" w:hAnsi="Arial" w:cs="Arial"/>
+          <w:color w:val="ED7D31" w:themeColor="accent2"/>
+          <w:lang w:val="en-US" w:eastAsia="de-DE"/>
+        </w:rPr>
+        <w:t>|e</w:t>
+      </w:r>
+      <w:proofErr w:type="spellEnd"/>
+      <w:r>
+        <w:rPr>
+          <w:rFonts w:ascii="Arial" w:eastAsia="Times New Roman" w:hAnsi="Arial" w:cs="Arial"/>
+          <w:color w:val="ED7D31" w:themeColor="accent2"/>
+          <w:lang w:val="en-US" w:eastAsia="de-DE"/>
+        </w:rPr>
+        <w:t>|</w:t>
       </w:r>
       <w:r>
         <w:rPr>
@@ -797,7 +963,43 @@
           <w:color w:val="ED7D31" w:themeColor="accent2"/>
           <w:lang w:val="en-US" w:eastAsia="de-DE"/>
         </w:rPr>
-        <w:t>&lt;if|membrane simulation|e|true&gt;</w:t>
+        <w:t>&lt;</w:t>
+      </w:r>
+      <w:proofErr w:type="spellStart"/>
+      <w:r>
+        <w:rPr>
+          <w:rFonts w:ascii="Arial" w:eastAsia="Times New Roman" w:hAnsi="Arial" w:cs="Arial"/>
+          <w:color w:val="ED7D31" w:themeColor="accent2"/>
+          <w:lang w:val="en-US" w:eastAsia="de-DE"/>
+        </w:rPr>
+        <w:t>if|membrane</w:t>
+      </w:r>
+      <w:proofErr w:type="spellEnd"/>
+      <w:r>
+        <w:rPr>
+          <w:rFonts w:ascii="Arial" w:eastAsia="Times New Roman" w:hAnsi="Arial" w:cs="Arial"/>
+          <w:color w:val="ED7D31" w:themeColor="accent2"/>
+          <w:lang w:val="en-US" w:eastAsia="de-DE"/>
+        </w:rPr>
+        <w:t xml:space="preserve"> </w:t>
+      </w:r>
+      <w:proofErr w:type="spellStart"/>
+      <w:r>
+        <w:rPr>
+          <w:rFonts w:ascii="Arial" w:eastAsia="Times New Roman" w:hAnsi="Arial" w:cs="Arial"/>
+          <w:color w:val="ED7D31" w:themeColor="accent2"/>
+          <w:lang w:val="en-US" w:eastAsia="de-DE"/>
+        </w:rPr>
+        <w:t>simulation|e|true</w:t>
+      </w:r>
+      <w:proofErr w:type="spellEnd"/>
+      <w:r>
+        <w:rPr>
+          <w:rFonts w:ascii="Arial" w:eastAsia="Times New Roman" w:hAnsi="Arial" w:cs="Arial"/>
+          <w:color w:val="ED7D31" w:themeColor="accent2"/>
+          <w:lang w:val="en-US" w:eastAsia="de-DE"/>
+        </w:rPr>
+        <w:t>&gt;</w:t>
       </w:r>
       <w:r>
         <w:rPr>
@@ -889,7 +1091,43 @@
           <w:color w:val="ED7D31" w:themeColor="accent2"/>
           <w:lang w:val="en-US" w:eastAsia="de-DE"/>
         </w:rPr>
-        <w:t>&lt;if|membrane simulation|e|true&gt;</w:t>
+        <w:t>&lt;</w:t>
+      </w:r>
+      <w:proofErr w:type="spellStart"/>
+      <w:r>
+        <w:rPr>
+          <w:rFonts w:ascii="Arial" w:eastAsia="Times New Roman" w:hAnsi="Arial" w:cs="Arial"/>
+          <w:color w:val="ED7D31" w:themeColor="accent2"/>
+          <w:lang w:val="en-US" w:eastAsia="de-DE"/>
+        </w:rPr>
+        <w:t>if|membrane</w:t>
+      </w:r>
+      <w:proofErr w:type="spellEnd"/>
+      <w:r>
+        <w:rPr>
+          <w:rFonts w:ascii="Arial" w:eastAsia="Times New Roman" w:hAnsi="Arial" w:cs="Arial"/>
+          <w:color w:val="ED7D31" w:themeColor="accent2"/>
+          <w:lang w:val="en-US" w:eastAsia="de-DE"/>
+        </w:rPr>
+        <w:t xml:space="preserve"> </w:t>
+      </w:r>
+      <w:proofErr w:type="spellStart"/>
+      <w:r>
+        <w:rPr>
+          <w:rFonts w:ascii="Arial" w:eastAsia="Times New Roman" w:hAnsi="Arial" w:cs="Arial"/>
+          <w:color w:val="ED7D31" w:themeColor="accent2"/>
+          <w:lang w:val="en-US" w:eastAsia="de-DE"/>
+        </w:rPr>
+        <w:t>simulation|e|true</w:t>
+      </w:r>
+      <w:proofErr w:type="spellEnd"/>
+      <w:r>
+        <w:rPr>
+          <w:rFonts w:ascii="Arial" w:eastAsia="Times New Roman" w:hAnsi="Arial" w:cs="Arial"/>
+          <w:color w:val="ED7D31" w:themeColor="accent2"/>
+          <w:lang w:val="en-US" w:eastAsia="de-DE"/>
+        </w:rPr>
+        <w:t>&gt;</w:t>
       </w:r>
       <w:r>
         <w:rPr>
@@ -904,7 +1142,16 @@
           <w:color w:val="7030A0"/>
           <w:lang w:val="en-US" w:eastAsia="de-DE"/>
         </w:rPr>
-        <w:t>2 fs</w:t>
+        <w:t xml:space="preserve">2 </w:t>
+      </w:r>
+      <w:proofErr w:type="spellStart"/>
+      <w:r>
+        <w:rPr>
+          <w:rFonts w:ascii="Arial" w:eastAsia="Times New Roman" w:hAnsi="Arial" w:cs="Arial"/>
+          <w:color w:val="7030A0"/>
+          <w:lang w:val="en-US" w:eastAsia="de-DE"/>
+        </w:rPr>
+        <w:t>fs</w:t>
       </w:r>
       <w:r>
         <w:rPr>
@@ -921,20 +1168,80 @@
         </w:rPr>
         <w:t>dt</w:t>
       </w:r>
-      <w:r>
-        <w:rPr>
-          <w:rFonts w:ascii="Arial" w:eastAsia="Times New Roman" w:hAnsi="Arial" w:cs="Arial"/>
-          <w:lang w:val="en-US" w:eastAsia="de-DE"/>
-        </w:rPr>
-        <w:t xml:space="preserve">} with a direct-space, nonbonded cutoff of {9 Å|cut}. During the production runs, </w:t>
-      </w:r>
-      <w:r>
-        <w:rPr>
-          <w:rFonts w:ascii="Arial" w:eastAsia="Times New Roman" w:hAnsi="Arial" w:cs="Arial"/>
-          <w:color w:val="ED7D31" w:themeColor="accent2"/>
-          <w:lang w:val="en-US" w:eastAsia="de-DE"/>
-        </w:rPr>
-        <w:t>&lt;if|membrane simulation|e|</w:t>
+      <w:proofErr w:type="spellEnd"/>
+      <w:r>
+        <w:rPr>
+          <w:rFonts w:ascii="Arial" w:eastAsia="Times New Roman" w:hAnsi="Arial" w:cs="Arial"/>
+          <w:lang w:val="en-US" w:eastAsia="de-DE"/>
+        </w:rPr>
+        <w:t xml:space="preserve">} with a </w:t>
+      </w:r>
+      <w:proofErr w:type="gramStart"/>
+      <w:r>
+        <w:rPr>
+          <w:rFonts w:ascii="Arial" w:eastAsia="Times New Roman" w:hAnsi="Arial" w:cs="Arial"/>
+          <w:lang w:val="en-US" w:eastAsia="de-DE"/>
+        </w:rPr>
+        <w:t>direct-space</w:t>
+      </w:r>
+      <w:proofErr w:type="gramEnd"/>
+      <w:r>
+        <w:rPr>
+          <w:rFonts w:ascii="Arial" w:eastAsia="Times New Roman" w:hAnsi="Arial" w:cs="Arial"/>
+          <w:lang w:val="en-US" w:eastAsia="de-DE"/>
+        </w:rPr>
+        <w:t xml:space="preserve">, nonbonded cutoff of {9 </w:t>
+      </w:r>
+      <w:proofErr w:type="spellStart"/>
+      <w:r>
+        <w:rPr>
+          <w:rFonts w:ascii="Arial" w:eastAsia="Times New Roman" w:hAnsi="Arial" w:cs="Arial"/>
+          <w:lang w:val="en-US" w:eastAsia="de-DE"/>
+        </w:rPr>
+        <w:t>Å|cut</w:t>
+      </w:r>
+      <w:proofErr w:type="spellEnd"/>
+      <w:r>
+        <w:rPr>
+          <w:rFonts w:ascii="Arial" w:eastAsia="Times New Roman" w:hAnsi="Arial" w:cs="Arial"/>
+          <w:lang w:val="en-US" w:eastAsia="de-DE"/>
+        </w:rPr>
+        <w:t xml:space="preserve">}. During the production runs, </w:t>
+      </w:r>
+      <w:r>
+        <w:rPr>
+          <w:rFonts w:ascii="Arial" w:eastAsia="Times New Roman" w:hAnsi="Arial" w:cs="Arial"/>
+          <w:color w:val="ED7D31" w:themeColor="accent2"/>
+          <w:lang w:val="en-US" w:eastAsia="de-DE"/>
+        </w:rPr>
+        <w:t>&lt;</w:t>
+      </w:r>
+      <w:proofErr w:type="spellStart"/>
+      <w:r>
+        <w:rPr>
+          <w:rFonts w:ascii="Arial" w:eastAsia="Times New Roman" w:hAnsi="Arial" w:cs="Arial"/>
+          <w:color w:val="ED7D31" w:themeColor="accent2"/>
+          <w:lang w:val="en-US" w:eastAsia="de-DE"/>
+        </w:rPr>
+        <w:t>if|membrane</w:t>
+      </w:r>
+      <w:proofErr w:type="spellEnd"/>
+      <w:r>
+        <w:rPr>
+          <w:rFonts w:ascii="Arial" w:eastAsia="Times New Roman" w:hAnsi="Arial" w:cs="Arial"/>
+          <w:color w:val="ED7D31" w:themeColor="accent2"/>
+          <w:lang w:val="en-US" w:eastAsia="de-DE"/>
+        </w:rPr>
+        <w:t xml:space="preserve"> </w:t>
+      </w:r>
+      <w:proofErr w:type="spellStart"/>
+      <w:r>
+        <w:rPr>
+          <w:rFonts w:ascii="Arial" w:eastAsia="Times New Roman" w:hAnsi="Arial" w:cs="Arial"/>
+          <w:color w:val="ED7D31" w:themeColor="accent2"/>
+          <w:lang w:val="en-US" w:eastAsia="de-DE"/>
+        </w:rPr>
+        <w:t>simulation|e|</w:t>
       </w:r>
       <w:r>
         <w:rPr>
@@ -944,6 +1251,7 @@
         </w:rPr>
         <w:t>false</w:t>
       </w:r>
+      <w:proofErr w:type="spellEnd"/>
       <w:r>
         <w:rPr>
           <w:rFonts w:ascii="Arial" w:eastAsia="Times New Roman" w:hAnsi="Arial" w:cs="Arial"/>
@@ -993,14 +1301,31 @@
           <w:color w:val="7030A0"/>
           <w:lang w:val="en-US" w:eastAsia="de-DE"/>
         </w:rPr>
-        <w:t>4 fs</w:t>
-      </w:r>
-      <w:r>
-        <w:rPr>
-          <w:rFonts w:ascii="Arial" w:eastAsia="Times New Roman" w:hAnsi="Arial" w:cs="Arial"/>
-          <w:lang w:val="en-US" w:eastAsia="de-DE"/>
-        </w:rPr>
-        <w:t>|dt}</w:t>
+        <w:t xml:space="preserve">4 </w:t>
+      </w:r>
+      <w:proofErr w:type="spellStart"/>
+      <w:r>
+        <w:rPr>
+          <w:rFonts w:ascii="Arial" w:eastAsia="Times New Roman" w:hAnsi="Arial" w:cs="Arial"/>
+          <w:color w:val="7030A0"/>
+          <w:lang w:val="en-US" w:eastAsia="de-DE"/>
+        </w:rPr>
+        <w:t>fs</w:t>
+      </w:r>
+      <w:r>
+        <w:rPr>
+          <w:rFonts w:ascii="Arial" w:eastAsia="Times New Roman" w:hAnsi="Arial" w:cs="Arial"/>
+          <w:lang w:val="en-US" w:eastAsia="de-DE"/>
+        </w:rPr>
+        <w:t>|dt</w:t>
+      </w:r>
+      <w:proofErr w:type="spellEnd"/>
+      <w:r>
+        <w:rPr>
+          <w:rFonts w:ascii="Arial" w:eastAsia="Times New Roman" w:hAnsi="Arial" w:cs="Arial"/>
+          <w:lang w:val="en-US" w:eastAsia="de-DE"/>
+        </w:rPr>
+        <w:t>}</w:t>
       </w:r>
       <w:r>
         <w:rPr>
@@ -1022,14 +1347,31 @@
           <w:color w:val="7030A0"/>
           <w:lang w:val="en-US" w:eastAsia="de-DE"/>
         </w:rPr>
-        <w:t>8 Å</w:t>
-      </w:r>
-      <w:r>
-        <w:rPr>
-          <w:rFonts w:ascii="Arial" w:eastAsia="Times New Roman" w:hAnsi="Arial" w:cs="Arial"/>
-          <w:lang w:val="en-US" w:eastAsia="de-DE"/>
-        </w:rPr>
-        <w:t xml:space="preserve">|cut}. </w:t>
+        <w:t xml:space="preserve">8 </w:t>
+      </w:r>
+      <w:proofErr w:type="spellStart"/>
+      <w:r>
+        <w:rPr>
+          <w:rFonts w:ascii="Arial" w:eastAsia="Times New Roman" w:hAnsi="Arial" w:cs="Arial"/>
+          <w:color w:val="7030A0"/>
+          <w:lang w:val="en-US" w:eastAsia="de-DE"/>
+        </w:rPr>
+        <w:t>Å</w:t>
+      </w:r>
+      <w:r>
+        <w:rPr>
+          <w:rFonts w:ascii="Arial" w:eastAsia="Times New Roman" w:hAnsi="Arial" w:cs="Arial"/>
+          <w:lang w:val="en-US" w:eastAsia="de-DE"/>
+        </w:rPr>
+        <w:t>|cut</w:t>
+      </w:r>
+      <w:proofErr w:type="spellEnd"/>
+      <w:r>
+        <w:rPr>
+          <w:rFonts w:ascii="Arial" w:eastAsia="Times New Roman" w:hAnsi="Arial" w:cs="Arial"/>
+          <w:lang w:val="en-US" w:eastAsia="de-DE"/>
+        </w:rPr>
+        <w:t xml:space="preserve">}. </w:t>
       </w:r>
       <w:commentRangeEnd w:id="0"/>
       <w:r>
@@ -1052,7 +1394,21 @@
           <w:rFonts w:ascii="Arial" w:eastAsia="Times New Roman" w:hAnsi="Arial" w:cs="Arial"/>
           <w:lang w:val="en-US" w:eastAsia="de-DE"/>
         </w:rPr>
-        <w:t>To cope with long-range interactions, the Particle Mesh Ewald method was used; the SHAKE algorithm was applied to bonds involving hydrogen atoms.</w:t>
+        <w:t>To cope with long-range interactions, the Particle Mesh Ewald method was used; the SHAKE algorithm was applied to bonds involving</w:t>
+      </w:r>
+      <w:r>
+        <w:rPr>
+          <w:rFonts w:ascii="Arial" w:eastAsia="Times New Roman" w:hAnsi="Arial" w:cs="Arial"/>
+          <w:lang w:val="en-US" w:eastAsia="de-DE"/>
+        </w:rPr>
+        <w:t xml:space="preserve"> h</w:t>
+      </w:r>
+      <w:r>
+        <w:rPr>
+          <w:rFonts w:ascii="Arial" w:eastAsia="Times New Roman" w:hAnsi="Arial" w:cs="Arial"/>
+          <w:lang w:val="en-US" w:eastAsia="de-DE"/>
+        </w:rPr>
+        <w:t>ydrogen atoms.</w:t>
       </w:r>
     </w:p>
     <w:p>
@@ -1070,6 +1426,7 @@
         </w:rPr>
         <w:t>&lt;</w:t>
       </w:r>
+      <w:proofErr w:type="spellStart"/>
       <w:r>
         <w:rPr>
           <w:rFonts w:ascii="Arial" w:eastAsia="Times New Roman" w:hAnsi="Arial" w:cs="Arial"/>
@@ -1082,7 +1439,15 @@
           <w:rFonts w:ascii="Arial" w:eastAsia="Times New Roman" w:hAnsi="Arial" w:cs="Arial"/>
           <w:lang w:val="en-US" w:eastAsia="de-DE"/>
         </w:rPr>
-        <w:t>Minimization&gt;</w:t>
+        <w:t>Minimization</w:t>
+      </w:r>
+      <w:proofErr w:type="spellEnd"/>
+      <w:r>
+        <w:rPr>
+          <w:rFonts w:ascii="Arial" w:eastAsia="Times New Roman" w:hAnsi="Arial" w:cs="Arial"/>
+          <w:lang w:val="en-US" w:eastAsia="de-DE"/>
+        </w:rPr>
+        <w:t>&gt;</w:t>
       </w:r>
     </w:p>
     <w:p>
@@ -1159,13 +1524,23 @@
         </w:rPr>
         <w:t xml:space="preserve">for </w:t>
       </w:r>
-      <w:r>
-        <w:rPr>
-          <w:rFonts w:ascii="Arial" w:eastAsia="Times New Roman" w:hAnsi="Arial" w:cs="Arial"/>
-          <w:color w:val="ED7D31" w:themeColor="accent2"/>
-          <w:lang w:val="en-US" w:eastAsia="de-DE"/>
-        </w:rPr>
-        <w:t>each|cycles of minimization</w:t>
+      <w:proofErr w:type="spellStart"/>
+      <w:r>
+        <w:rPr>
+          <w:rFonts w:ascii="Arial" w:eastAsia="Times New Roman" w:hAnsi="Arial" w:cs="Arial"/>
+          <w:color w:val="ED7D31" w:themeColor="accent2"/>
+          <w:lang w:val="en-US" w:eastAsia="de-DE"/>
+        </w:rPr>
+        <w:t>each|cycles</w:t>
+      </w:r>
+      <w:proofErr w:type="spellEnd"/>
+      <w:r>
+        <w:rPr>
+          <w:rFonts w:ascii="Arial" w:eastAsia="Times New Roman" w:hAnsi="Arial" w:cs="Arial"/>
+          <w:color w:val="ED7D31" w:themeColor="accent2"/>
+          <w:lang w:val="en-US" w:eastAsia="de-DE"/>
+        </w:rPr>
+        <w:t xml:space="preserve"> of minimization</w:t>
       </w:r>
       <w:r>
         <w:rPr>
@@ -1283,14 +1658,34 @@
         </w:rPr>
         <w:t>MANUAL_INPUT</w:t>
       </w:r>
+      <w:proofErr w:type="gramStart"/>
       <w:r>
         <w:rPr>
           <w:rFonts w:ascii="Arial" w:eastAsia="Times New Roman" w:hAnsi="Arial" w:cs="Arial"/>
           <w:color w:val="70AD47" w:themeColor="accent6"/>
           <w:lang w:val="en-US" w:eastAsia="de-DE"/>
         </w:rPr>
-        <w:t>|(solute atoms) restrainmask</w:t>
-      </w:r>
+        <w:t>|(</w:t>
+      </w:r>
+      <w:proofErr w:type="gramEnd"/>
+      <w:r>
+        <w:rPr>
+          <w:rFonts w:ascii="Arial" w:eastAsia="Times New Roman" w:hAnsi="Arial" w:cs="Arial"/>
+          <w:color w:val="70AD47" w:themeColor="accent6"/>
+          <w:lang w:val="en-US" w:eastAsia="de-DE"/>
+        </w:rPr>
+        <w:t xml:space="preserve">solute atoms) </w:t>
+      </w:r>
+      <w:proofErr w:type="spellStart"/>
+      <w:r>
+        <w:rPr>
+          <w:rFonts w:ascii="Arial" w:eastAsia="Times New Roman" w:hAnsi="Arial" w:cs="Arial"/>
+          <w:color w:val="70AD47" w:themeColor="accent6"/>
+          <w:lang w:val="en-US" w:eastAsia="de-DE"/>
+        </w:rPr>
+        <w:t>restrainmask</w:t>
+      </w:r>
+      <w:proofErr w:type="spellEnd"/>
       <w:r>
         <w:rPr>
           <w:rFonts w:ascii="Arial" w:eastAsia="Times New Roman" w:hAnsi="Arial" w:cs="Arial"/>
@@ -1314,6 +1709,7 @@
         </w:rPr>
         <w:t>&lt;</w:t>
       </w:r>
+      <w:proofErr w:type="spellStart"/>
       <w:r>
         <w:rPr>
           <w:rFonts w:ascii="Arial" w:eastAsia="Times New Roman" w:hAnsi="Arial" w:cs="Arial"/>
@@ -1326,7 +1722,15 @@
           <w:rFonts w:ascii="Arial" w:eastAsia="Times New Roman" w:hAnsi="Arial" w:cs="Arial"/>
           <w:lang w:val="en-US" w:eastAsia="de-DE"/>
         </w:rPr>
-        <w:t>Thermalization&gt;</w:t>
+        <w:t>Thermalization</w:t>
+      </w:r>
+      <w:proofErr w:type="spellEnd"/>
+      <w:r>
+        <w:rPr>
+          <w:rFonts w:ascii="Arial" w:eastAsia="Times New Roman" w:hAnsi="Arial" w:cs="Arial"/>
+          <w:lang w:val="en-US" w:eastAsia="de-DE"/>
+        </w:rPr>
+        <w:t>&gt;</w:t>
       </w:r>
     </w:p>
     <w:p>
@@ -1349,7 +1753,37 @@
           <w:rFonts w:ascii="Arial" w:eastAsia="Times New Roman" w:hAnsi="Arial" w:cs="Arial"/>
           <w:lang w:val="en-US" w:eastAsia="de-DE"/>
         </w:rPr>
-        <w:t>{50|simulation time} [</w:t>
+        <w:t>{50</w:t>
+      </w:r>
+      <w:r>
+        <w:rPr>
+          <w:rFonts w:ascii="Arial" w:eastAsia="Times New Roman" w:hAnsi="Arial" w:cs="Arial"/>
+          <w:lang w:val="en-US" w:eastAsia="de-DE"/>
+        </w:rPr>
+        <w:t xml:space="preserve"> (</w:t>
+      </w:r>
+      <w:proofErr w:type="spellStart"/>
+      <w:r>
+        <w:rPr>
+          <w:rFonts w:ascii="Arial" w:eastAsia="Times New Roman" w:hAnsi="Arial" w:cs="Arial"/>
+          <w:lang w:val="en-US" w:eastAsia="de-DE"/>
+        </w:rPr>
+        <w:t>ps</w:t>
+      </w:r>
+      <w:proofErr w:type="spellEnd"/>
+      <w:r>
+        <w:rPr>
+          <w:rFonts w:ascii="Arial" w:eastAsia="Times New Roman" w:hAnsi="Arial" w:cs="Arial"/>
+          <w:lang w:val="en-US" w:eastAsia="de-DE"/>
+        </w:rPr>
+        <w:t>)</w:t>
+      </w:r>
+      <w:r>
+        <w:rPr>
+          <w:rFonts w:ascii="Arial" w:eastAsia="Times New Roman" w:hAnsi="Arial" w:cs="Arial"/>
+          <w:lang w:val="en-US" w:eastAsia="de-DE"/>
+        </w:rPr>
+        <w:t>|simulation time} [</w:t>
       </w:r>
       <w:r>
         <w:rPr>
@@ -1357,7 +1791,25 @@
           <w:color w:val="FF0000"/>
           <w:lang w:val="en-US" w:eastAsia="de-DE"/>
         </w:rPr>
-        <w:t>value nstlim* value dt/1000</w:t>
+        <w:t xml:space="preserve">value </w:t>
+      </w:r>
+      <w:proofErr w:type="spellStart"/>
+      <w:r>
+        <w:rPr>
+          <w:rFonts w:ascii="Arial" w:eastAsia="Times New Roman" w:hAnsi="Arial" w:cs="Arial"/>
+          <w:color w:val="FF0000"/>
+          <w:lang w:val="en-US" w:eastAsia="de-DE"/>
+        </w:rPr>
+        <w:t>nstlim</w:t>
+      </w:r>
+      <w:proofErr w:type="spellEnd"/>
+      <w:r>
+        <w:rPr>
+          <w:rFonts w:ascii="Arial" w:eastAsia="Times New Roman" w:hAnsi="Arial" w:cs="Arial"/>
+          <w:color w:val="FF0000"/>
+          <w:lang w:val="en-US" w:eastAsia="de-DE"/>
+        </w:rPr>
+        <w:t>* value dt/1000</w:t>
       </w:r>
       <w:r>
         <w:rPr>
@@ -1371,14 +1823,14 @@
           <w:rFonts w:ascii="Arial" w:eastAsia="Times New Roman" w:hAnsi="Arial" w:cs="Arial"/>
           <w:lang w:val="en-US" w:eastAsia="de-DE"/>
         </w:rPr>
-        <w:t xml:space="preserve"> ps</w:t>
-      </w:r>
-      <w:r>
-        <w:rPr>
-          <w:rFonts w:ascii="Arial" w:eastAsia="Times New Roman" w:hAnsi="Arial" w:cs="Arial"/>
-          <w:lang w:val="en-US" w:eastAsia="de-DE"/>
-        </w:rPr>
-        <w:t xml:space="preserve"> from</w:t>
+        <w:t xml:space="preserve"> </w:t>
+      </w:r>
+      <w:r>
+        <w:rPr>
+          <w:rFonts w:ascii="Arial" w:eastAsia="Times New Roman" w:hAnsi="Arial" w:cs="Arial"/>
+          <w:lang w:val="en-US" w:eastAsia="de-DE"/>
+        </w:rPr>
+        <w:t>from</w:t>
       </w:r>
       <w:r>
         <w:rPr>
@@ -1422,7 +1874,16 @@
           <w:color w:val="7030A0"/>
           <w:lang w:val="en-US" w:eastAsia="de-DE"/>
         </w:rPr>
-        <w:t>4 fs</w:t>
+        <w:t xml:space="preserve">4 </w:t>
+      </w:r>
+      <w:proofErr w:type="spellStart"/>
+      <w:r>
+        <w:rPr>
+          <w:rFonts w:ascii="Arial" w:eastAsia="Times New Roman" w:hAnsi="Arial" w:cs="Arial"/>
+          <w:color w:val="7030A0"/>
+          <w:lang w:val="en-US" w:eastAsia="de-DE"/>
+        </w:rPr>
+        <w:t>fs</w:t>
       </w:r>
       <w:r>
         <w:rPr>
@@ -1435,7 +1896,15 @@
           <w:rFonts w:ascii="Arial" w:hAnsi="Arial" w:cs="Arial"/>
           <w:lang w:val="en-US"/>
         </w:rPr>
-        <w:t xml:space="preserve">dt} of </w:t>
+        <w:t>dt</w:t>
+      </w:r>
+      <w:proofErr w:type="spellEnd"/>
+      <w:r>
+        <w:rPr>
+          <w:rFonts w:ascii="Arial" w:hAnsi="Arial" w:cs="Arial"/>
+          <w:lang w:val="en-US"/>
+        </w:rPr>
+        <w:t xml:space="preserve">} of </w:t>
       </w:r>
       <w:r>
         <w:rPr>
@@ -1586,15 +2055,42 @@
           <w:color w:val="FF0000"/>
           <w:lang w:val="en-US" w:eastAsia="de-DE"/>
         </w:rPr>
-        <w:t>value nstlim* value dt/1000</w:t>
-      </w:r>
-      <w:r>
-        <w:rPr>
-          <w:rFonts w:ascii="Arial" w:eastAsia="Times New Roman" w:hAnsi="Arial" w:cs="Arial"/>
-          <w:lang w:val="en-US" w:eastAsia="de-DE"/>
-        </w:rPr>
-        <w:t>] ps</w:t>
-      </w:r>
+        <w:t xml:space="preserve">value </w:t>
+      </w:r>
+      <w:proofErr w:type="spellStart"/>
+      <w:r>
+        <w:rPr>
+          <w:rFonts w:ascii="Arial" w:eastAsia="Times New Roman" w:hAnsi="Arial" w:cs="Arial"/>
+          <w:color w:val="FF0000"/>
+          <w:lang w:val="en-US" w:eastAsia="de-DE"/>
+        </w:rPr>
+        <w:t>nstlim</w:t>
+      </w:r>
+      <w:proofErr w:type="spellEnd"/>
+      <w:r>
+        <w:rPr>
+          <w:rFonts w:ascii="Arial" w:eastAsia="Times New Roman" w:hAnsi="Arial" w:cs="Arial"/>
+          <w:color w:val="FF0000"/>
+          <w:lang w:val="en-US" w:eastAsia="de-DE"/>
+        </w:rPr>
+        <w:t>* value dt/1000</w:t>
+      </w:r>
+      <w:r>
+        <w:rPr>
+          <w:rFonts w:ascii="Arial" w:eastAsia="Times New Roman" w:hAnsi="Arial" w:cs="Arial"/>
+          <w:lang w:val="en-US" w:eastAsia="de-DE"/>
+        </w:rPr>
+        <w:t xml:space="preserve">] </w:t>
+      </w:r>
+      <w:proofErr w:type="spellStart"/>
+      <w:r>
+        <w:rPr>
+          <w:rFonts w:ascii="Arial" w:eastAsia="Times New Roman" w:hAnsi="Arial" w:cs="Arial"/>
+          <w:lang w:val="en-US" w:eastAsia="de-DE"/>
+        </w:rPr>
+        <w:t>ps</w:t>
+      </w:r>
+      <w:proofErr w:type="spellEnd"/>
       <w:r>
         <w:rPr>
           <w:rFonts w:ascii="Arial" w:eastAsia="Times New Roman" w:hAnsi="Arial" w:cs="Arial"/>
@@ -1780,12 +2276,37 @@
         </w:rPr>
         <w:t>MANUAL_INPUT</w:t>
       </w:r>
-      <w:r>
-        <w:rPr>
-          <w:rFonts w:ascii="Arial" w:eastAsia="Times New Roman" w:hAnsi="Arial" w:cs="Arial"/>
-          <w:lang w:val="en-US" w:eastAsia="de-DE"/>
-        </w:rPr>
-        <w:t>|(solute atoms) restrainmask}</w:t>
+      <w:proofErr w:type="gramStart"/>
+      <w:r>
+        <w:rPr>
+          <w:rFonts w:ascii="Arial" w:eastAsia="Times New Roman" w:hAnsi="Arial" w:cs="Arial"/>
+          <w:lang w:val="en-US" w:eastAsia="de-DE"/>
+        </w:rPr>
+        <w:t>|(</w:t>
+      </w:r>
+      <w:proofErr w:type="gramEnd"/>
+      <w:r>
+        <w:rPr>
+          <w:rFonts w:ascii="Arial" w:eastAsia="Times New Roman" w:hAnsi="Arial" w:cs="Arial"/>
+          <w:lang w:val="en-US" w:eastAsia="de-DE"/>
+        </w:rPr>
+        <w:t xml:space="preserve">solute atoms) </w:t>
+      </w:r>
+      <w:proofErr w:type="spellStart"/>
+      <w:r>
+        <w:rPr>
+          <w:rFonts w:ascii="Arial" w:eastAsia="Times New Roman" w:hAnsi="Arial" w:cs="Arial"/>
+          <w:lang w:val="en-US" w:eastAsia="de-DE"/>
+        </w:rPr>
+        <w:t>restrainmask</w:t>
+      </w:r>
+      <w:proofErr w:type="spellEnd"/>
+      <w:r>
+        <w:rPr>
+          <w:rFonts w:ascii="Arial" w:eastAsia="Times New Roman" w:hAnsi="Arial" w:cs="Arial"/>
+          <w:lang w:val="en-US" w:eastAsia="de-DE"/>
+        </w:rPr>
+        <w:t>}</w:t>
       </w:r>
       <w:r>
         <w:rPr>
@@ -1809,7 +2330,37 @@
           <w:rFonts w:ascii="Arial" w:eastAsia="Times New Roman" w:hAnsi="Arial" w:cs="Arial"/>
           <w:lang w:val="en-US" w:eastAsia="de-DE"/>
         </w:rPr>
-        <w:t>As the final step in thermalization, {300|simulation time} [</w:t>
+        <w:t>As the final step in thermalization, {300</w:t>
+      </w:r>
+      <w:r>
+        <w:rPr>
+          <w:rFonts w:ascii="Arial" w:eastAsia="Times New Roman" w:hAnsi="Arial" w:cs="Arial"/>
+          <w:lang w:val="en-US" w:eastAsia="de-DE"/>
+        </w:rPr>
+        <w:t xml:space="preserve"> (</w:t>
+      </w:r>
+      <w:proofErr w:type="spellStart"/>
+      <w:r>
+        <w:rPr>
+          <w:rFonts w:ascii="Arial" w:eastAsia="Times New Roman" w:hAnsi="Arial" w:cs="Arial"/>
+          <w:lang w:val="en-US" w:eastAsia="de-DE"/>
+        </w:rPr>
+        <w:t>ps</w:t>
+      </w:r>
+      <w:proofErr w:type="spellEnd"/>
+      <w:r>
+        <w:rPr>
+          <w:rFonts w:ascii="Arial" w:eastAsia="Times New Roman" w:hAnsi="Arial" w:cs="Arial"/>
+          <w:lang w:val="en-US" w:eastAsia="de-DE"/>
+        </w:rPr>
+        <w:t>)</w:t>
+      </w:r>
+      <w:r>
+        <w:rPr>
+          <w:rFonts w:ascii="Arial" w:eastAsia="Times New Roman" w:hAnsi="Arial" w:cs="Arial"/>
+          <w:lang w:val="en-US" w:eastAsia="de-DE"/>
+        </w:rPr>
+        <w:t>|simulation time} [</w:t>
       </w:r>
       <w:r>
         <w:rPr>
@@ -1817,14 +2368,32 @@
           <w:color w:val="FF0000"/>
           <w:lang w:val="en-US" w:eastAsia="de-DE"/>
         </w:rPr>
-        <w:t>value nstlim* value dt/1000</w:t>
-      </w:r>
-      <w:r>
-        <w:rPr>
-          <w:rFonts w:ascii="Arial" w:eastAsia="Times New Roman" w:hAnsi="Arial" w:cs="Arial"/>
-          <w:lang w:val="en-US" w:eastAsia="de-DE"/>
-        </w:rPr>
-        <w:t>] ps from</w:t>
+        <w:t xml:space="preserve">value </w:t>
+      </w:r>
+      <w:proofErr w:type="spellStart"/>
+      <w:r>
+        <w:rPr>
+          <w:rFonts w:ascii="Arial" w:eastAsia="Times New Roman" w:hAnsi="Arial" w:cs="Arial"/>
+          <w:color w:val="FF0000"/>
+          <w:lang w:val="en-US" w:eastAsia="de-DE"/>
+        </w:rPr>
+        <w:t>nstlim</w:t>
+      </w:r>
+      <w:proofErr w:type="spellEnd"/>
+      <w:r>
+        <w:rPr>
+          <w:rFonts w:ascii="Arial" w:eastAsia="Times New Roman" w:hAnsi="Arial" w:cs="Arial"/>
+          <w:color w:val="FF0000"/>
+          <w:lang w:val="en-US" w:eastAsia="de-DE"/>
+        </w:rPr>
+        <w:t>* value dt/1000</w:t>
+      </w:r>
+      <w:r>
+        <w:rPr>
+          <w:rFonts w:ascii="Arial" w:eastAsia="Times New Roman" w:hAnsi="Arial" w:cs="Arial"/>
+          <w:lang w:val="en-US" w:eastAsia="de-DE"/>
+        </w:rPr>
+        <w:t>] from</w:t>
       </w:r>
       <w:r>
         <w:rPr>
@@ -1861,14 +2430,31 @@
           <w:color w:val="7030A0"/>
           <w:lang w:val="en-US" w:eastAsia="de-DE"/>
         </w:rPr>
-        <w:t>4 fs</w:t>
-      </w:r>
-      <w:r>
-        <w:rPr>
-          <w:rFonts w:ascii="Arial" w:eastAsia="Times New Roman" w:hAnsi="Arial" w:cs="Arial"/>
-          <w:lang w:val="en-US" w:eastAsia="de-DE"/>
-        </w:rPr>
-        <w:t xml:space="preserve">|dt} </w:t>
+        <w:t xml:space="preserve">4 </w:t>
+      </w:r>
+      <w:proofErr w:type="spellStart"/>
+      <w:r>
+        <w:rPr>
+          <w:rFonts w:ascii="Arial" w:eastAsia="Times New Roman" w:hAnsi="Arial" w:cs="Arial"/>
+          <w:color w:val="7030A0"/>
+          <w:lang w:val="en-US" w:eastAsia="de-DE"/>
+        </w:rPr>
+        <w:t>fs</w:t>
+      </w:r>
+      <w:r>
+        <w:rPr>
+          <w:rFonts w:ascii="Arial" w:eastAsia="Times New Roman" w:hAnsi="Arial" w:cs="Arial"/>
+          <w:lang w:val="en-US" w:eastAsia="de-DE"/>
+        </w:rPr>
+        <w:t>|dt</w:t>
+      </w:r>
+      <w:proofErr w:type="spellEnd"/>
+      <w:r>
+        <w:rPr>
+          <w:rFonts w:ascii="Arial" w:eastAsia="Times New Roman" w:hAnsi="Arial" w:cs="Arial"/>
+          <w:lang w:val="en-US" w:eastAsia="de-DE"/>
+        </w:rPr>
+        <w:t xml:space="preserve">} </w:t>
       </w:r>
       <w:r>
         <w:rPr>
@@ -1925,7 +2511,23 @@
           <w:rFonts w:ascii="Arial" w:eastAsia="Times New Roman" w:hAnsi="Arial" w:cs="Arial"/>
           <w:lang w:val="en-US" w:eastAsia="de-DE"/>
         </w:rPr>
-        <w:t>|(solute atoms) restrainmask}</w:t>
+        <w:t xml:space="preserve">|(solute atoms) </w:t>
+      </w:r>
+      <w:proofErr w:type="spellStart"/>
+      <w:r>
+        <w:rPr>
+          <w:rFonts w:ascii="Arial" w:eastAsia="Times New Roman" w:hAnsi="Arial" w:cs="Arial"/>
+          <w:lang w:val="en-US" w:eastAsia="de-DE"/>
+        </w:rPr>
+        <w:t>restrainmask</w:t>
+      </w:r>
+      <w:proofErr w:type="spellEnd"/>
+      <w:r>
+        <w:rPr>
+          <w:rFonts w:ascii="Arial" w:eastAsia="Times New Roman" w:hAnsi="Arial" w:cs="Arial"/>
+          <w:lang w:val="en-US" w:eastAsia="de-DE"/>
+        </w:rPr>
+        <w:t>}</w:t>
       </w:r>
       <w:r>
         <w:rPr>
@@ -2022,7 +2624,23 @@
           <w:rFonts w:ascii="Arial" w:eastAsia="Times New Roman" w:hAnsi="Arial" w:cs="Arial"/>
           <w:lang w:val="en-US" w:eastAsia="de-DE"/>
         </w:rPr>
-        <w:t xml:space="preserve"> (ps)</w:t>
+        <w:t xml:space="preserve"> (</w:t>
+      </w:r>
+      <w:proofErr w:type="spellStart"/>
+      <w:r>
+        <w:rPr>
+          <w:rFonts w:ascii="Arial" w:eastAsia="Times New Roman" w:hAnsi="Arial" w:cs="Arial"/>
+          <w:lang w:val="en-US" w:eastAsia="de-DE"/>
+        </w:rPr>
+        <w:t>ps</w:t>
+      </w:r>
+      <w:proofErr w:type="spellEnd"/>
+      <w:r>
+        <w:rPr>
+          <w:rFonts w:ascii="Arial" w:eastAsia="Times New Roman" w:hAnsi="Arial" w:cs="Arial"/>
+          <w:lang w:val="en-US" w:eastAsia="de-DE"/>
+        </w:rPr>
+        <w:t>)</w:t>
       </w:r>
       <w:r>
         <w:rPr>
@@ -2037,7 +2655,25 @@
           <w:color w:val="FF0000"/>
           <w:lang w:val="en-US" w:eastAsia="de-DE"/>
         </w:rPr>
-        <w:t>value nstlim* value dt/1000</w:t>
+        <w:t xml:space="preserve">value </w:t>
+      </w:r>
+      <w:proofErr w:type="spellStart"/>
+      <w:r>
+        <w:rPr>
+          <w:rFonts w:ascii="Arial" w:eastAsia="Times New Roman" w:hAnsi="Arial" w:cs="Arial"/>
+          <w:color w:val="FF0000"/>
+          <w:lang w:val="en-US" w:eastAsia="de-DE"/>
+        </w:rPr>
+        <w:t>nstlim</w:t>
+      </w:r>
+      <w:proofErr w:type="spellEnd"/>
+      <w:r>
+        <w:rPr>
+          <w:rFonts w:ascii="Arial" w:eastAsia="Times New Roman" w:hAnsi="Arial" w:cs="Arial"/>
+          <w:color w:val="FF0000"/>
+          <w:lang w:val="en-US" w:eastAsia="de-DE"/>
+        </w:rPr>
+        <w:t>* value dt/1000</w:t>
       </w:r>
       <w:r>
         <w:rPr>
@@ -2102,14 +2738,31 @@
           <w:color w:val="7030A0"/>
           <w:lang w:val="en-US" w:eastAsia="de-DE"/>
         </w:rPr>
-        <w:t>4 fs</w:t>
-      </w:r>
-      <w:r>
-        <w:rPr>
-          <w:rFonts w:ascii="Arial" w:eastAsia="Times New Roman" w:hAnsi="Arial" w:cs="Arial"/>
-          <w:lang w:val="en-US" w:eastAsia="de-DE"/>
-        </w:rPr>
-        <w:t xml:space="preserve">|dt} of this step. </w:t>
+        <w:t xml:space="preserve">4 </w:t>
+      </w:r>
+      <w:proofErr w:type="spellStart"/>
+      <w:r>
+        <w:rPr>
+          <w:rFonts w:ascii="Arial" w:eastAsia="Times New Roman" w:hAnsi="Arial" w:cs="Arial"/>
+          <w:color w:val="7030A0"/>
+          <w:lang w:val="en-US" w:eastAsia="de-DE"/>
+        </w:rPr>
+        <w:t>fs</w:t>
+      </w:r>
+      <w:r>
+        <w:rPr>
+          <w:rFonts w:ascii="Arial" w:eastAsia="Times New Roman" w:hAnsi="Arial" w:cs="Arial"/>
+          <w:lang w:val="en-US" w:eastAsia="de-DE"/>
+        </w:rPr>
+        <w:t>|dt</w:t>
+      </w:r>
+      <w:proofErr w:type="spellEnd"/>
+      <w:r>
+        <w:rPr>
+          <w:rFonts w:ascii="Arial" w:eastAsia="Times New Roman" w:hAnsi="Arial" w:cs="Arial"/>
+          <w:lang w:val="en-US" w:eastAsia="de-DE"/>
+        </w:rPr>
+        <w:t xml:space="preserve">} of this step. </w:t>
       </w:r>
       <w:commentRangeEnd w:id="1"/>
       <w:r>
@@ -2134,6 +2787,7 @@
         </w:rPr>
         <w:t>&lt;</w:t>
       </w:r>
+      <w:proofErr w:type="spellStart"/>
       <w:r>
         <w:rPr>
           <w:rFonts w:ascii="Arial" w:eastAsia="Times New Roman" w:hAnsi="Arial" w:cs="Arial"/>
@@ -2148,6 +2802,7 @@
         </w:rPr>
         <w:t>Production</w:t>
       </w:r>
+      <w:proofErr w:type="spellEnd"/>
       <w:r>
         <w:rPr>
           <w:rFonts w:ascii="Arial" w:eastAsia="Times New Roman" w:hAnsi="Arial" w:cs="Arial"/>
@@ -2228,22 +2883,49 @@
           <w:rFonts w:ascii="Arial" w:eastAsia="Times New Roman" w:hAnsi="Arial" w:cs="Arial"/>
           <w:lang w:val="en-US" w:eastAsia="de-DE"/>
         </w:rPr>
-        <w:t>simulations with {2|simulation time}  [</w:t>
-      </w:r>
+        <w:t xml:space="preserve">simulations with {2|simulation </w:t>
+      </w:r>
+      <w:proofErr w:type="gramStart"/>
+      <w:r>
+        <w:rPr>
+          <w:rFonts w:ascii="Arial" w:eastAsia="Times New Roman" w:hAnsi="Arial" w:cs="Arial"/>
+          <w:lang w:val="en-US" w:eastAsia="de-DE"/>
+        </w:rPr>
+        <w:t>time}  [</w:t>
+      </w:r>
+      <w:proofErr w:type="gramEnd"/>
       <w:r>
         <w:rPr>
           <w:rFonts w:ascii="Arial" w:eastAsia="Times New Roman" w:hAnsi="Arial" w:cs="Arial"/>
           <w:color w:val="FF0000"/>
           <w:lang w:val="en-US" w:eastAsia="de-DE"/>
         </w:rPr>
-        <w:t>value nstlim* value dt/1</w:t>
-      </w:r>
+        <w:t xml:space="preserve">value </w:t>
+      </w:r>
+      <w:proofErr w:type="spellStart"/>
       <w:r>
         <w:rPr>
           <w:rFonts w:ascii="Arial" w:eastAsia="Times New Roman" w:hAnsi="Arial" w:cs="Arial"/>
           <w:color w:val="FF0000"/>
           <w:lang w:val="en-US" w:eastAsia="de-DE"/>
         </w:rPr>
+        <w:t>nstlim</w:t>
+      </w:r>
+      <w:proofErr w:type="spellEnd"/>
+      <w:r>
+        <w:rPr>
+          <w:rFonts w:ascii="Arial" w:eastAsia="Times New Roman" w:hAnsi="Arial" w:cs="Arial"/>
+          <w:color w:val="FF0000"/>
+          <w:lang w:val="en-US" w:eastAsia="de-DE"/>
+        </w:rPr>
+        <w:t>* value dt/1</w:t>
+      </w:r>
+      <w:r>
+        <w:rPr>
+          <w:rFonts w:ascii="Arial" w:eastAsia="Times New Roman" w:hAnsi="Arial" w:cs="Arial"/>
+          <w:color w:val="FF0000"/>
+          <w:lang w:val="en-US" w:eastAsia="de-DE"/>
+        </w:rPr>
         <w:t>.</w:t>
       </w:r>
       <w:r>
@@ -2305,7 +2987,16 @@
           <w:color w:val="7030A0"/>
           <w:lang w:val="en-US" w:eastAsia="de-DE"/>
         </w:rPr>
-        <w:t>4 fs</w:t>
+        <w:t xml:space="preserve">4 </w:t>
+      </w:r>
+      <w:proofErr w:type="spellStart"/>
+      <w:r>
+        <w:rPr>
+          <w:rFonts w:ascii="Arial" w:eastAsia="Times New Roman" w:hAnsi="Arial" w:cs="Arial"/>
+          <w:color w:val="7030A0"/>
+          <w:lang w:val="en-US" w:eastAsia="de-DE"/>
+        </w:rPr>
+        <w:t>fs</w:t>
       </w:r>
       <w:r>
         <w:rPr>
@@ -2322,6 +3013,7 @@
         </w:rPr>
         <w:t>dt</w:t>
       </w:r>
+      <w:proofErr w:type="spellEnd"/>
       <w:r>
         <w:rPr>
           <w:rFonts w:ascii="Arial" w:eastAsia="Times New Roman" w:hAnsi="Arial" w:cs="Arial"/>
@@ -2370,7 +3062,10 @@
         <w:annotationRef/>
       </w:r>
       <w:r>
-        <w:t>Keys with multiple value here should yield in some warnings.</w:t>
+        <w:t xml:space="preserve">Keys </w:t>
+      </w:r>
+      <w:r>
+        <w:t>with multiple value here should yield in some warnings.</w:t>
       </w:r>
     </w:p>
   </w:comment>

</xml_diff>